<commit_message>
Finished handling backtracking, and compressed my files for submssion for 526 final project
</commit_message>
<xml_diff>
--- a/Fall-2-2020/526/Project/Duffy_Aidan_documentation.docx
+++ b/Fall-2-2020/526/Project/Duffy_Aidan_documentation.docx
@@ -203,7 +203,7 @@
           <w:sz w:val="32"/>
           <w:szCs w:val="32"/>
         </w:rPr>
-        <w:t xml:space="preserve"> (G)</w:t>
+        <w:t xml:space="preserve"> (G</w:t>
       </w:r>
       <w:r>
         <w:rPr>
@@ -213,6 +213,26 @@
           <w:sz w:val="32"/>
           <w:szCs w:val="32"/>
         </w:rPr>
+        <w:t>, exclude</w:t>
+      </w:r>
+      <w:r>
+        <w:rPr>
+          <w:rFonts w:ascii="Times New Roman" w:hAnsi="Times New Roman" w:cs="Times New Roman"/>
+          <w:b/>
+          <w:bCs/>
+          <w:sz w:val="32"/>
+          <w:szCs w:val="32"/>
+        </w:rPr>
+        <w:t>)</w:t>
+      </w:r>
+      <w:r>
+        <w:rPr>
+          <w:rFonts w:ascii="Times New Roman" w:hAnsi="Times New Roman" w:cs="Times New Roman"/>
+          <w:b/>
+          <w:bCs/>
+          <w:sz w:val="32"/>
+          <w:szCs w:val="32"/>
+        </w:rPr>
         <w:t>:</w:t>
       </w:r>
     </w:p>
@@ -232,6 +252,22 @@
         </w:rPr>
         <w:t>Input: an undirected, weighted, connected graph G</w:t>
       </w:r>
+      <w:r>
+        <w:rPr>
+          <w:rFonts w:ascii="Times New Roman" w:hAnsi="Times New Roman" w:cs="Times New Roman"/>
+          <w:sz w:val="24"/>
+          <w:szCs w:val="24"/>
+        </w:rPr>
+        <w:t xml:space="preserve"> </w:t>
+      </w:r>
+      <w:r>
+        <w:rPr>
+          <w:rFonts w:ascii="Times New Roman" w:hAnsi="Times New Roman" w:cs="Times New Roman"/>
+          <w:sz w:val="24"/>
+          <w:szCs w:val="24"/>
+        </w:rPr>
+        <w:t>and a Node exclude, if needed, otherwise it is null</w:t>
+      </w:r>
     </w:p>
     <w:p>
       <w:pPr>
@@ -357,23 +393,13 @@
           <w:szCs w:val="24"/>
         </w:rPr>
       </w:pPr>
-      <w:proofErr w:type="spellStart"/>
-      <w:r>
-        <w:rPr>
-          <w:rFonts w:ascii="Times New Roman" w:hAnsi="Times New Roman" w:cs="Times New Roman"/>
-          <w:sz w:val="24"/>
-          <w:szCs w:val="24"/>
-        </w:rPr>
-        <w:t>Best_node</w:t>
-      </w:r>
-      <w:proofErr w:type="spellEnd"/>
-      <w:r>
-        <w:rPr>
-          <w:rFonts w:ascii="Times New Roman" w:hAnsi="Times New Roman" w:cs="Times New Roman"/>
-          <w:sz w:val="24"/>
-          <w:szCs w:val="24"/>
-        </w:rPr>
-        <w:t xml:space="preserve"> = null</w:t>
+      <w:r>
+        <w:rPr>
+          <w:rFonts w:ascii="Times New Roman" w:hAnsi="Times New Roman" w:cs="Times New Roman"/>
+          <w:sz w:val="24"/>
+          <w:szCs w:val="24"/>
+        </w:rPr>
+        <w:t>Best_node = null</w:t>
       </w:r>
     </w:p>
     <w:p>
@@ -491,7 +517,23 @@
           <w:sz w:val="24"/>
           <w:szCs w:val="24"/>
         </w:rPr>
-        <w:t xml:space="preserve"> &lt; minimum_distance </w:t>
+        <w:t xml:space="preserve"> &lt; minimum_distance</w:t>
+      </w:r>
+      <w:r>
+        <w:rPr>
+          <w:rFonts w:ascii="Times New Roman" w:hAnsi="Times New Roman" w:cs="Times New Roman"/>
+          <w:sz w:val="24"/>
+          <w:szCs w:val="24"/>
+        </w:rPr>
+        <w:t xml:space="preserve"> and v is not exclude</w:t>
+      </w:r>
+      <w:r>
+        <w:rPr>
+          <w:rFonts w:ascii="Times New Roman" w:hAnsi="Times New Roman" w:cs="Times New Roman"/>
+          <w:sz w:val="24"/>
+          <w:szCs w:val="24"/>
+        </w:rPr>
+        <w:t xml:space="preserve"> </w:t>
       </w:r>
       <w:r>
         <w:rPr>
@@ -570,51 +612,31 @@
         </w:rPr>
         <w:tab/>
       </w:r>
-      <w:proofErr w:type="spellStart"/>
-      <w:r>
-        <w:rPr>
-          <w:rFonts w:ascii="Times New Roman" w:hAnsi="Times New Roman" w:cs="Times New Roman"/>
-          <w:sz w:val="24"/>
-          <w:szCs w:val="24"/>
-        </w:rPr>
-        <w:t>best_node</w:t>
-      </w:r>
-      <w:proofErr w:type="spellEnd"/>
-      <w:r>
-        <w:rPr>
-          <w:rFonts w:ascii="Times New Roman" w:hAnsi="Times New Roman" w:cs="Times New Roman"/>
-          <w:sz w:val="24"/>
-          <w:szCs w:val="24"/>
-        </w:rPr>
-        <w:t xml:space="preserve"> = v</w:t>
-      </w:r>
-    </w:p>
-    <w:p>
-      <w:pPr>
-        <w:rPr>
-          <w:rFonts w:ascii="Times New Roman" w:hAnsi="Times New Roman" w:cs="Times New Roman"/>
-          <w:sz w:val="24"/>
-          <w:szCs w:val="24"/>
-        </w:rPr>
-      </w:pPr>
-      <w:r>
-        <w:rPr>
-          <w:rFonts w:ascii="Times New Roman" w:hAnsi="Times New Roman" w:cs="Times New Roman"/>
-          <w:sz w:val="24"/>
-          <w:szCs w:val="24"/>
-        </w:rPr>
-        <w:t xml:space="preserve">return </w:t>
-      </w:r>
-      <w:proofErr w:type="spellStart"/>
-      <w:r>
-        <w:rPr>
-          <w:rFonts w:ascii="Times New Roman" w:hAnsi="Times New Roman" w:cs="Times New Roman"/>
-          <w:sz w:val="24"/>
-          <w:szCs w:val="24"/>
-        </w:rPr>
-        <w:t>best_node</w:t>
-      </w:r>
-      <w:proofErr w:type="spellEnd"/>
+      <w:r>
+        <w:rPr>
+          <w:rFonts w:ascii="Times New Roman" w:hAnsi="Times New Roman" w:cs="Times New Roman"/>
+          <w:sz w:val="24"/>
+          <w:szCs w:val="24"/>
+        </w:rPr>
+        <w:t>best_node = v</w:t>
+      </w:r>
+    </w:p>
+    <w:p>
+      <w:pPr>
+        <w:rPr>
+          <w:rFonts w:ascii="Times New Roman" w:hAnsi="Times New Roman" w:cs="Times New Roman"/>
+          <w:sz w:val="24"/>
+          <w:szCs w:val="24"/>
+        </w:rPr>
+      </w:pPr>
+      <w:r>
+        <w:rPr>
+          <w:rFonts w:ascii="Times New Roman" w:hAnsi="Times New Roman" w:cs="Times New Roman"/>
+          <w:sz w:val="24"/>
+          <w:szCs w:val="24"/>
+        </w:rPr>
+        <w:t>return best_node</w:t>
+      </w:r>
     </w:p>
     <w:p>
       <w:pPr>
@@ -644,7 +666,7 @@
           <w:sz w:val="32"/>
           <w:szCs w:val="32"/>
         </w:rPr>
-        <w:t>(G)</w:t>
+        <w:t>(G</w:t>
       </w:r>
       <w:r>
         <w:rPr>
@@ -654,6 +676,36 @@
           <w:sz w:val="32"/>
           <w:szCs w:val="32"/>
         </w:rPr>
+        <w:t xml:space="preserve">, </w:t>
+      </w:r>
+      <w:r>
+        <w:rPr>
+          <w:rFonts w:ascii="Times New Roman" w:hAnsi="Times New Roman" w:cs="Times New Roman"/>
+          <w:b/>
+          <w:bCs/>
+          <w:sz w:val="32"/>
+          <w:szCs w:val="32"/>
+        </w:rPr>
+        <w:t>exclude</w:t>
+      </w:r>
+      <w:r>
+        <w:rPr>
+          <w:rFonts w:ascii="Times New Roman" w:hAnsi="Times New Roman" w:cs="Times New Roman"/>
+          <w:b/>
+          <w:bCs/>
+          <w:sz w:val="32"/>
+          <w:szCs w:val="32"/>
+        </w:rPr>
+        <w:t>)</w:t>
+      </w:r>
+      <w:r>
+        <w:rPr>
+          <w:rFonts w:ascii="Times New Roman" w:hAnsi="Times New Roman" w:cs="Times New Roman"/>
+          <w:b/>
+          <w:bCs/>
+          <w:sz w:val="32"/>
+          <w:szCs w:val="32"/>
+        </w:rPr>
         <w:t>:</w:t>
       </w:r>
     </w:p>
@@ -673,6 +725,14 @@
         </w:rPr>
         <w:t>Input: an undirected, weighted, connected graph G</w:t>
       </w:r>
+      <w:r>
+        <w:rPr>
+          <w:rFonts w:ascii="Times New Roman" w:hAnsi="Times New Roman" w:cs="Times New Roman"/>
+          <w:sz w:val="24"/>
+          <w:szCs w:val="24"/>
+        </w:rPr>
+        <w:t xml:space="preserve"> and a Node exclude, if needed, otherwise it is null</w:t>
+      </w:r>
     </w:p>
     <w:p>
       <w:pPr>
@@ -752,29 +812,7 @@
           <w:sz w:val="24"/>
           <w:szCs w:val="24"/>
         </w:rPr>
-        <w:t>w(</w:t>
-      </w:r>
-      <w:proofErr w:type="spellStart"/>
-      <w:r>
-        <w:rPr>
-          <w:rFonts w:ascii="Times New Roman" w:hAnsi="Times New Roman" w:cs="Times New Roman"/>
-          <w:i/>
-          <w:iCs/>
-          <w:sz w:val="24"/>
-          <w:szCs w:val="24"/>
-        </w:rPr>
-        <w:t>n,v</w:t>
-      </w:r>
-      <w:proofErr w:type="spellEnd"/>
-      <w:r>
-        <w:rPr>
-          <w:rFonts w:ascii="Times New Roman" w:hAnsi="Times New Roman" w:cs="Times New Roman"/>
-          <w:i/>
-          <w:iCs/>
-          <w:sz w:val="24"/>
-          <w:szCs w:val="24"/>
-        </w:rPr>
-        <w:t>)</w:t>
+        <w:t>w(n,v)</w:t>
       </w:r>
       <w:r>
         <w:rPr>
@@ -884,23 +922,13 @@
           <w:szCs w:val="24"/>
         </w:rPr>
       </w:pPr>
-      <w:proofErr w:type="spellStart"/>
-      <w:r>
-        <w:rPr>
-          <w:rFonts w:ascii="Times New Roman" w:hAnsi="Times New Roman" w:cs="Times New Roman"/>
-          <w:sz w:val="24"/>
-          <w:szCs w:val="24"/>
-        </w:rPr>
-        <w:t>Best_node</w:t>
-      </w:r>
-      <w:proofErr w:type="spellEnd"/>
-      <w:r>
-        <w:rPr>
-          <w:rFonts w:ascii="Times New Roman" w:hAnsi="Times New Roman" w:cs="Times New Roman"/>
-          <w:sz w:val="24"/>
-          <w:szCs w:val="24"/>
-        </w:rPr>
-        <w:t xml:space="preserve"> = null</w:t>
+      <w:r>
+        <w:rPr>
+          <w:rFonts w:ascii="Times New Roman" w:hAnsi="Times New Roman" w:cs="Times New Roman"/>
+          <w:sz w:val="24"/>
+          <w:szCs w:val="24"/>
+        </w:rPr>
+        <w:t>Best_node = null</w:t>
       </w:r>
     </w:p>
     <w:p>
@@ -1010,47 +1038,39 @@
           <w:sz w:val="24"/>
           <w:szCs w:val="24"/>
         </w:rPr>
-        <w:t>w(</w:t>
-      </w:r>
-      <w:proofErr w:type="spellStart"/>
-      <w:r>
-        <w:rPr>
-          <w:rFonts w:ascii="Times New Roman" w:hAnsi="Times New Roman" w:cs="Times New Roman"/>
-          <w:i/>
-          <w:iCs/>
-          <w:sz w:val="24"/>
-          <w:szCs w:val="24"/>
-        </w:rPr>
-        <w:t>n,v</w:t>
-      </w:r>
-      <w:proofErr w:type="spellEnd"/>
-      <w:r>
-        <w:rPr>
-          <w:rFonts w:ascii="Times New Roman" w:hAnsi="Times New Roman" w:cs="Times New Roman"/>
-          <w:i/>
-          <w:iCs/>
-          <w:sz w:val="24"/>
-          <w:szCs w:val="24"/>
-        </w:rPr>
-        <w:t xml:space="preserve">) + </w:t>
-      </w:r>
-      <w:r>
-        <w:rPr>
-          <w:rFonts w:ascii="Times New Roman" w:hAnsi="Times New Roman" w:cs="Times New Roman"/>
-          <w:i/>
-          <w:iCs/>
-          <w:sz w:val="24"/>
-          <w:szCs w:val="24"/>
-        </w:rPr>
-        <w:t>dd(v)</w:t>
-      </w:r>
-      <w:r>
-        <w:rPr>
-          <w:rFonts w:ascii="Times New Roman" w:hAnsi="Times New Roman" w:cs="Times New Roman"/>
-          <w:sz w:val="24"/>
-          <w:szCs w:val="24"/>
-        </w:rPr>
-        <w:t xml:space="preserve"> &lt; minimum_distance </w:t>
+        <w:t>w(n,v) + dd(v)</w:t>
+      </w:r>
+      <w:r>
+        <w:rPr>
+          <w:rFonts w:ascii="Times New Roman" w:hAnsi="Times New Roman" w:cs="Times New Roman"/>
+          <w:sz w:val="24"/>
+          <w:szCs w:val="24"/>
+        </w:rPr>
+        <w:t xml:space="preserve"> &lt; minimum_distance</w:t>
+      </w:r>
+      <w:r>
+        <w:rPr>
+          <w:rFonts w:ascii="Times New Roman" w:hAnsi="Times New Roman" w:cs="Times New Roman"/>
+          <w:sz w:val="24"/>
+          <w:szCs w:val="24"/>
+        </w:rPr>
+        <w:t xml:space="preserve"> </w:t>
+      </w:r>
+      <w:r>
+        <w:rPr>
+          <w:rFonts w:ascii="Times New Roman" w:hAnsi="Times New Roman" w:cs="Times New Roman"/>
+          <w:sz w:val="24"/>
+          <w:szCs w:val="24"/>
+        </w:rPr>
+        <w:t>and v is not exclude</w:t>
+      </w:r>
+      <w:r>
+        <w:rPr>
+          <w:rFonts w:ascii="Times New Roman" w:hAnsi="Times New Roman" w:cs="Times New Roman"/>
+          <w:sz w:val="24"/>
+          <w:szCs w:val="24"/>
+        </w:rPr>
+        <w:t xml:space="preserve"> </w:t>
       </w:r>
       <w:r>
         <w:rPr>
@@ -1098,39 +1118,7 @@
           <w:sz w:val="24"/>
           <w:szCs w:val="24"/>
         </w:rPr>
-        <w:t>dd(v)</w:t>
-      </w:r>
-      <w:r>
-        <w:rPr>
-          <w:rFonts w:ascii="Times New Roman" w:hAnsi="Times New Roman" w:cs="Times New Roman"/>
-          <w:i/>
-          <w:iCs/>
-          <w:sz w:val="24"/>
-          <w:szCs w:val="24"/>
-        </w:rPr>
-        <w:t xml:space="preserve"> + w(</w:t>
-      </w:r>
-      <w:proofErr w:type="spellStart"/>
-      <w:r>
-        <w:rPr>
-          <w:rFonts w:ascii="Times New Roman" w:hAnsi="Times New Roman" w:cs="Times New Roman"/>
-          <w:i/>
-          <w:iCs/>
-          <w:sz w:val="24"/>
-          <w:szCs w:val="24"/>
-        </w:rPr>
-        <w:t>n,v</w:t>
-      </w:r>
-      <w:proofErr w:type="spellEnd"/>
-      <w:r>
-        <w:rPr>
-          <w:rFonts w:ascii="Times New Roman" w:hAnsi="Times New Roman" w:cs="Times New Roman"/>
-          <w:i/>
-          <w:iCs/>
-          <w:sz w:val="24"/>
-          <w:szCs w:val="24"/>
-        </w:rPr>
-        <w:t>)</w:t>
+        <w:t>dd(v) + w(n,v)</w:t>
       </w:r>
     </w:p>
     <w:p>
@@ -1161,51 +1149,31 @@
         </w:rPr>
         <w:tab/>
       </w:r>
-      <w:proofErr w:type="spellStart"/>
-      <w:r>
-        <w:rPr>
-          <w:rFonts w:ascii="Times New Roman" w:hAnsi="Times New Roman" w:cs="Times New Roman"/>
-          <w:sz w:val="24"/>
-          <w:szCs w:val="24"/>
-        </w:rPr>
-        <w:t>best_node</w:t>
-      </w:r>
-      <w:proofErr w:type="spellEnd"/>
-      <w:r>
-        <w:rPr>
-          <w:rFonts w:ascii="Times New Roman" w:hAnsi="Times New Roman" w:cs="Times New Roman"/>
-          <w:sz w:val="24"/>
-          <w:szCs w:val="24"/>
-        </w:rPr>
-        <w:t xml:space="preserve"> = v</w:t>
-      </w:r>
-    </w:p>
-    <w:p>
-      <w:pPr>
-        <w:rPr>
-          <w:rFonts w:ascii="Times New Roman" w:hAnsi="Times New Roman" w:cs="Times New Roman"/>
-          <w:sz w:val="24"/>
-          <w:szCs w:val="24"/>
-        </w:rPr>
-      </w:pPr>
-      <w:r>
-        <w:rPr>
-          <w:rFonts w:ascii="Times New Roman" w:hAnsi="Times New Roman" w:cs="Times New Roman"/>
-          <w:sz w:val="24"/>
-          <w:szCs w:val="24"/>
-        </w:rPr>
-        <w:t xml:space="preserve">return </w:t>
-      </w:r>
-      <w:proofErr w:type="spellStart"/>
-      <w:r>
-        <w:rPr>
-          <w:rFonts w:ascii="Times New Roman" w:hAnsi="Times New Roman" w:cs="Times New Roman"/>
-          <w:sz w:val="24"/>
-          <w:szCs w:val="24"/>
-        </w:rPr>
-        <w:t>best_node</w:t>
-      </w:r>
-      <w:proofErr w:type="spellEnd"/>
+      <w:r>
+        <w:rPr>
+          <w:rFonts w:ascii="Times New Roman" w:hAnsi="Times New Roman" w:cs="Times New Roman"/>
+          <w:sz w:val="24"/>
+          <w:szCs w:val="24"/>
+        </w:rPr>
+        <w:t>best_node = v</w:t>
+      </w:r>
+    </w:p>
+    <w:p>
+      <w:pPr>
+        <w:rPr>
+          <w:rFonts w:ascii="Times New Roman" w:hAnsi="Times New Roman" w:cs="Times New Roman"/>
+          <w:sz w:val="24"/>
+          <w:szCs w:val="24"/>
+        </w:rPr>
+      </w:pPr>
+      <w:r>
+        <w:rPr>
+          <w:rFonts w:ascii="Times New Roman" w:hAnsi="Times New Roman" w:cs="Times New Roman"/>
+          <w:sz w:val="24"/>
+          <w:szCs w:val="24"/>
+        </w:rPr>
+        <w:t>return best_node</w:t>
+      </w:r>
     </w:p>
     <w:p>
       <w:pPr>
@@ -1226,23 +1194,13 @@
           <w:u w:val="single"/>
         </w:rPr>
       </w:pPr>
-      <w:proofErr w:type="gramStart"/>
-      <w:r>
-        <w:rPr>
-          <w:rFonts w:ascii="Times New Roman" w:hAnsi="Times New Roman" w:cs="Times New Roman"/>
-          <w:sz w:val="24"/>
-          <w:szCs w:val="24"/>
-        </w:rPr>
-        <w:t>Both of these</w:t>
-      </w:r>
-      <w:proofErr w:type="gramEnd"/>
-      <w:r>
-        <w:rPr>
-          <w:rFonts w:ascii="Times New Roman" w:hAnsi="Times New Roman" w:cs="Times New Roman"/>
-          <w:sz w:val="24"/>
-          <w:szCs w:val="24"/>
-        </w:rPr>
-        <w:t xml:space="preserve"> algorithms will run iteratively until the current node </w:t>
+      <w:r>
+        <w:rPr>
+          <w:rFonts w:ascii="Times New Roman" w:hAnsi="Times New Roman" w:cs="Times New Roman"/>
+          <w:sz w:val="24"/>
+          <w:szCs w:val="24"/>
+        </w:rPr>
+        <w:t xml:space="preserve">Both of these algorithms will run iteratively until the current node </w:t>
       </w:r>
       <w:r>
         <w:rPr>
@@ -1306,25 +1264,7 @@
           <w:sz w:val="24"/>
           <w:szCs w:val="24"/>
         </w:rPr>
-        <w:t xml:space="preserve">I created two new classes, a </w:t>
-      </w:r>
-      <w:proofErr w:type="gramStart"/>
-      <w:r>
-        <w:rPr>
-          <w:rFonts w:ascii="Times New Roman" w:hAnsi="Times New Roman" w:cs="Times New Roman"/>
-          <w:sz w:val="24"/>
-          <w:szCs w:val="24"/>
-        </w:rPr>
-        <w:t>Node</w:t>
-      </w:r>
-      <w:proofErr w:type="gramEnd"/>
-      <w:r>
-        <w:rPr>
-          <w:rFonts w:ascii="Times New Roman" w:hAnsi="Times New Roman" w:cs="Times New Roman"/>
-          <w:sz w:val="24"/>
-          <w:szCs w:val="24"/>
-        </w:rPr>
-        <w:t xml:space="preserve"> and a Graph. </w:t>
+        <w:t xml:space="preserve">I created two new classes, a Node and a Graph. </w:t>
       </w:r>
     </w:p>
     <w:p>
@@ -1363,25 +1303,7 @@
           <w:sz w:val="24"/>
           <w:szCs w:val="24"/>
         </w:rPr>
-        <w:t>a character for its letter value (‘A’, ‘B</w:t>
-      </w:r>
-      <w:proofErr w:type="gramStart"/>
-      <w:r>
-        <w:rPr>
-          <w:rFonts w:ascii="Times New Roman" w:hAnsi="Times New Roman" w:cs="Times New Roman"/>
-          <w:sz w:val="24"/>
-          <w:szCs w:val="24"/>
-        </w:rPr>
-        <w:t>’,…</w:t>
-      </w:r>
-      <w:proofErr w:type="gramEnd"/>
-      <w:r>
-        <w:rPr>
-          <w:rFonts w:ascii="Times New Roman" w:hAnsi="Times New Roman" w:cs="Times New Roman"/>
-          <w:sz w:val="24"/>
-          <w:szCs w:val="24"/>
-        </w:rPr>
-        <w:t>’Z’)</w:t>
+        <w:t>a character for its letter value (‘A’, ‘B’,…’Z’)</w:t>
       </w:r>
       <w:r>
         <w:rPr>
@@ -1455,27 +1377,15 @@
         </w:rPr>
         <w:t xml:space="preserve">an integer called </w:t>
       </w:r>
-      <w:proofErr w:type="spellStart"/>
-      <w:r>
-        <w:rPr>
-          <w:rFonts w:ascii="Times New Roman" w:hAnsi="Times New Roman" w:cs="Times New Roman"/>
-          <w:b/>
-          <w:bCs/>
-          <w:sz w:val="24"/>
-          <w:szCs w:val="24"/>
-        </w:rPr>
-        <w:t>direct_distance</w:t>
-      </w:r>
-      <w:proofErr w:type="spellEnd"/>
-      <w:r>
-        <w:rPr>
-          <w:rFonts w:ascii="Times New Roman" w:hAnsi="Times New Roman" w:cs="Times New Roman"/>
-          <w:b/>
-          <w:bCs/>
-          <w:sz w:val="24"/>
-          <w:szCs w:val="24"/>
-        </w:rPr>
-        <w:t xml:space="preserve"> </w:t>
+      <w:r>
+        <w:rPr>
+          <w:rFonts w:ascii="Times New Roman" w:hAnsi="Times New Roman" w:cs="Times New Roman"/>
+          <w:b/>
+          <w:bCs/>
+          <w:sz w:val="24"/>
+          <w:szCs w:val="24"/>
+        </w:rPr>
+        <w:t xml:space="preserve">direct_distance </w:t>
       </w:r>
       <w:r>
         <w:rPr>
@@ -1522,43 +1432,7 @@
           <w:sz w:val="24"/>
           <w:szCs w:val="24"/>
         </w:rPr>
-        <w:t xml:space="preserve">an </w:t>
-      </w:r>
-      <w:proofErr w:type="spellStart"/>
-      <w:r>
-        <w:rPr>
-          <w:rFonts w:ascii="Times New Roman" w:hAnsi="Times New Roman" w:cs="Times New Roman"/>
-          <w:sz w:val="24"/>
-          <w:szCs w:val="24"/>
-        </w:rPr>
-        <w:t>ArrayList</w:t>
-      </w:r>
-      <w:proofErr w:type="spellEnd"/>
-      <w:r>
-        <w:rPr>
-          <w:rFonts w:ascii="Times New Roman" w:hAnsi="Times New Roman" w:cs="Times New Roman"/>
-          <w:sz w:val="24"/>
-          <w:szCs w:val="24"/>
-        </w:rPr>
-        <w:t xml:space="preserve"> of </w:t>
-      </w:r>
-      <w:proofErr w:type="gramStart"/>
-      <w:r>
-        <w:rPr>
-          <w:rFonts w:ascii="Times New Roman" w:hAnsi="Times New Roman" w:cs="Times New Roman"/>
-          <w:sz w:val="24"/>
-          <w:szCs w:val="24"/>
-        </w:rPr>
-        <w:t>all of</w:t>
-      </w:r>
-      <w:proofErr w:type="gramEnd"/>
-      <w:r>
-        <w:rPr>
-          <w:rFonts w:ascii="Times New Roman" w:hAnsi="Times New Roman" w:cs="Times New Roman"/>
-          <w:sz w:val="24"/>
-          <w:szCs w:val="24"/>
-        </w:rPr>
-        <w:t xml:space="preserve"> the Nodes in this graph called </w:t>
+        <w:t xml:space="preserve">an ArrayList of all of the Nodes in this graph called </w:t>
       </w:r>
       <w:r>
         <w:rPr>
@@ -1649,7 +1523,6 @@
           <w:szCs w:val="24"/>
         </w:rPr>
       </w:pPr>
-      <w:proofErr w:type="spellStart"/>
       <w:r>
         <w:rPr>
           <w:rFonts w:ascii="Times New Roman" w:hAnsi="Times New Roman" w:cs="Times New Roman"/>
@@ -1660,7 +1533,6 @@
         </w:rPr>
         <w:t>characterNode</w:t>
       </w:r>
-      <w:proofErr w:type="spellEnd"/>
       <w:r>
         <w:rPr>
           <w:rFonts w:ascii="Times New Roman" w:hAnsi="Times New Roman" w:cs="Times New Roman"/>
@@ -1691,7 +1563,6 @@
         </w:rPr>
         <w:t xml:space="preserve">this was used for the two setup methods, </w:t>
       </w:r>
-      <w:proofErr w:type="spellStart"/>
       <w:r>
         <w:rPr>
           <w:rFonts w:ascii="Times New Roman" w:hAnsi="Times New Roman" w:cs="Times New Roman"/>
@@ -1706,18 +1577,8 @@
           <w:sz w:val="24"/>
           <w:szCs w:val="24"/>
         </w:rPr>
-        <w:t>constructGraph</w:t>
-      </w:r>
-      <w:proofErr w:type="spellEnd"/>
-      <w:r>
-        <w:rPr>
-          <w:rFonts w:ascii="Times New Roman" w:hAnsi="Times New Roman" w:cs="Times New Roman"/>
-          <w:sz w:val="24"/>
-          <w:szCs w:val="24"/>
-        </w:rPr>
-        <w:t xml:space="preserve"> and </w:t>
-      </w:r>
-      <w:proofErr w:type="spellStart"/>
+        <w:t xml:space="preserve">constructGraph and </w:t>
+      </w:r>
       <w:r>
         <w:rPr>
           <w:rFonts w:ascii="Times New Roman" w:hAnsi="Times New Roman" w:cs="Times New Roman"/>
@@ -1732,16 +1593,7 @@
           <w:sz w:val="24"/>
           <w:szCs w:val="24"/>
         </w:rPr>
-        <w:t>setDirectDistances</w:t>
-      </w:r>
-      <w:proofErr w:type="spellEnd"/>
-      <w:r>
-        <w:rPr>
-          <w:rFonts w:ascii="Times New Roman" w:hAnsi="Times New Roman" w:cs="Times New Roman"/>
-          <w:sz w:val="24"/>
-          <w:szCs w:val="24"/>
-        </w:rPr>
-        <w:t xml:space="preserve"> since the input files contain just the character with the associated node.</w:t>
+        <w:t>setDirectDistances since the input files contain just the character with the associated node.</w:t>
       </w:r>
     </w:p>
     <w:p>
@@ -1783,25 +1635,7 @@
           <w:sz w:val="24"/>
           <w:szCs w:val="24"/>
         </w:rPr>
-        <w:t xml:space="preserve">: an </w:t>
-      </w:r>
-      <w:proofErr w:type="spellStart"/>
-      <w:r>
-        <w:rPr>
-          <w:rFonts w:ascii="Times New Roman" w:hAnsi="Times New Roman" w:cs="Times New Roman"/>
-          <w:sz w:val="24"/>
-          <w:szCs w:val="24"/>
-        </w:rPr>
-        <w:t>ArrayList</w:t>
-      </w:r>
-      <w:proofErr w:type="spellEnd"/>
-      <w:r>
-        <w:rPr>
-          <w:rFonts w:ascii="Times New Roman" w:hAnsi="Times New Roman" w:cs="Times New Roman"/>
-          <w:sz w:val="24"/>
-          <w:szCs w:val="24"/>
-        </w:rPr>
-        <w:t xml:space="preserve"> which stores the characters that show the ideal path from the given algorithms</w:t>
+        <w:t>: an ArrayList which stores the characters that show the ideal path from the given algorithms</w:t>
       </w:r>
     </w:p>
     <w:sectPr>

</xml_diff>

<commit_message>
Revisiting 526 final project: Adding an edge class and constructor for the graph...need to create a better backtracking mechanism
</commit_message>
<xml_diff>
--- a/Fall-2-2020/526/Project/Duffy_Aidan_documentation.docx
+++ b/Fall-2-2020/526/Project/Duffy_Aidan_documentation.docx
@@ -258,15 +258,7 @@
           <w:sz w:val="24"/>
           <w:szCs w:val="24"/>
         </w:rPr>
-        <w:t xml:space="preserve"> </w:t>
-      </w:r>
-      <w:r>
-        <w:rPr>
-          <w:rFonts w:ascii="Times New Roman" w:hAnsi="Times New Roman" w:cs="Times New Roman"/>
-          <w:sz w:val="24"/>
-          <w:szCs w:val="24"/>
-        </w:rPr>
-        <w:t>and a Node exclude, if needed, otherwise it is null</w:t>
+        <w:t xml:space="preserve"> and a Node exclude, if needed, otherwise it is null</w:t>
       </w:r>
     </w:p>
     <w:p>
@@ -676,7 +668,7 @@
           <w:sz w:val="32"/>
           <w:szCs w:val="32"/>
         </w:rPr>
-        <w:t xml:space="preserve">, </w:t>
+        <w:t>, exclude</w:t>
       </w:r>
       <w:r>
         <w:rPr>
@@ -686,7 +678,7 @@
           <w:sz w:val="32"/>
           <w:szCs w:val="32"/>
         </w:rPr>
-        <w:t>exclude</w:t>
+        <w:t>)</w:t>
       </w:r>
       <w:r>
         <w:rPr>
@@ -696,16 +688,6 @@
           <w:sz w:val="32"/>
           <w:szCs w:val="32"/>
         </w:rPr>
-        <w:t>)</w:t>
-      </w:r>
-      <w:r>
-        <w:rPr>
-          <w:rFonts w:ascii="Times New Roman" w:hAnsi="Times New Roman" w:cs="Times New Roman"/>
-          <w:b/>
-          <w:bCs/>
-          <w:sz w:val="32"/>
-          <w:szCs w:val="32"/>
-        </w:rPr>
         <w:t>:</w:t>
       </w:r>
     </w:p>
@@ -1054,15 +1036,7 @@
           <w:sz w:val="24"/>
           <w:szCs w:val="24"/>
         </w:rPr>
-        <w:t xml:space="preserve"> </w:t>
-      </w:r>
-      <w:r>
-        <w:rPr>
-          <w:rFonts w:ascii="Times New Roman" w:hAnsi="Times New Roman" w:cs="Times New Roman"/>
-          <w:sz w:val="24"/>
-          <w:szCs w:val="24"/>
-        </w:rPr>
-        <w:t>and v is not exclude</w:t>
+        <w:t xml:space="preserve"> and v is not exclude</w:t>
       </w:r>
       <w:r>
         <w:rPr>
@@ -1300,28 +1274,88 @@
       <w:r>
         <w:rPr>
           <w:rFonts w:ascii="Times New Roman" w:hAnsi="Times New Roman" w:cs="Times New Roman"/>
-          <w:sz w:val="24"/>
-          <w:szCs w:val="24"/>
-        </w:rPr>
-        <w:t>a character for its letter value (‘A’, ‘B’,…’Z’)</w:t>
-      </w:r>
-      <w:r>
-        <w:rPr>
-          <w:rFonts w:ascii="Times New Roman" w:hAnsi="Times New Roman" w:cs="Times New Roman"/>
-          <w:sz w:val="24"/>
-          <w:szCs w:val="24"/>
-        </w:rPr>
-        <w:t xml:space="preserve"> called </w:t>
-      </w:r>
-      <w:r>
-        <w:rPr>
-          <w:rFonts w:ascii="Times New Roman" w:hAnsi="Times New Roman" w:cs="Times New Roman"/>
-          <w:b/>
-          <w:bCs/>
-          <w:sz w:val="24"/>
-          <w:szCs w:val="24"/>
-        </w:rPr>
-        <w:t>identifier</w:t>
+          <w:b/>
+          <w:bCs/>
+          <w:sz w:val="24"/>
+          <w:szCs w:val="24"/>
+        </w:rPr>
+        <w:t>i</w:t>
+      </w:r>
+      <w:r>
+        <w:rPr>
+          <w:rFonts w:ascii="Times New Roman" w:hAnsi="Times New Roman" w:cs="Times New Roman"/>
+          <w:b/>
+          <w:bCs/>
+          <w:sz w:val="24"/>
+          <w:szCs w:val="24"/>
+        </w:rPr>
+        <w:t>dentifier</w:t>
+      </w:r>
+      <w:r>
+        <w:rPr>
+          <w:rFonts w:ascii="Times New Roman" w:hAnsi="Times New Roman" w:cs="Times New Roman"/>
+          <w:b/>
+          <w:bCs/>
+          <w:sz w:val="24"/>
+          <w:szCs w:val="24"/>
+        </w:rPr>
+        <w:t>:</w:t>
+      </w:r>
+      <w:r>
+        <w:rPr>
+          <w:rFonts w:ascii="Times New Roman" w:hAnsi="Times New Roman" w:cs="Times New Roman"/>
+          <w:sz w:val="24"/>
+          <w:szCs w:val="24"/>
+        </w:rPr>
+        <w:t xml:space="preserve"> </w:t>
+      </w:r>
+      <w:r>
+        <w:rPr>
+          <w:rFonts w:ascii="Times New Roman" w:hAnsi="Times New Roman" w:cs="Times New Roman"/>
+          <w:sz w:val="24"/>
+          <w:szCs w:val="24"/>
+        </w:rPr>
+        <w:t>a character for its letter value (</w:t>
+      </w:r>
+      <w:r>
+        <w:rPr>
+          <w:rFonts w:ascii="Times New Roman" w:hAnsi="Times New Roman" w:cs="Times New Roman"/>
+          <w:sz w:val="24"/>
+          <w:szCs w:val="24"/>
+        </w:rPr>
+        <w:t xml:space="preserve">ex: </w:t>
+      </w:r>
+      <w:r>
+        <w:rPr>
+          <w:rFonts w:ascii="Times New Roman" w:hAnsi="Times New Roman" w:cs="Times New Roman"/>
+          <w:sz w:val="24"/>
+          <w:szCs w:val="24"/>
+        </w:rPr>
+        <w:t>‘A’, ‘B’,…</w:t>
+      </w:r>
+      <w:r>
+        <w:rPr>
+          <w:rFonts w:ascii="Times New Roman" w:hAnsi="Times New Roman" w:cs="Times New Roman"/>
+          <w:sz w:val="24"/>
+          <w:szCs w:val="24"/>
+        </w:rPr>
+        <w:t xml:space="preserve">, or </w:t>
+      </w:r>
+      <w:r>
+        <w:rPr>
+          <w:rFonts w:ascii="Times New Roman" w:hAnsi="Times New Roman" w:cs="Times New Roman"/>
+          <w:sz w:val="24"/>
+          <w:szCs w:val="24"/>
+        </w:rPr>
+        <w:t>’Z’)</w:t>
+      </w:r>
+      <w:r>
+        <w:rPr>
+          <w:rFonts w:ascii="Times New Roman" w:hAnsi="Times New Roman" w:cs="Times New Roman"/>
+          <w:sz w:val="24"/>
+          <w:szCs w:val="24"/>
+        </w:rPr>
+        <w:t xml:space="preserve"> </w:t>
       </w:r>
     </w:p>
     <w:p>
@@ -1340,20 +1374,38 @@
       <w:r>
         <w:rPr>
           <w:rFonts w:ascii="Times New Roman" w:hAnsi="Times New Roman" w:cs="Times New Roman"/>
-          <w:sz w:val="24"/>
-          <w:szCs w:val="24"/>
-        </w:rPr>
-        <w:t xml:space="preserve">a HashMap where the key is the Node that neighbors this Node and the value is the weight of their shared edge, called </w:t>
-      </w:r>
-      <w:r>
-        <w:rPr>
-          <w:rFonts w:ascii="Times New Roman" w:hAnsi="Times New Roman" w:cs="Times New Roman"/>
           <w:b/>
           <w:bCs/>
           <w:sz w:val="24"/>
           <w:szCs w:val="24"/>
         </w:rPr>
         <w:t>neighbors</w:t>
+      </w:r>
+      <w:r>
+        <w:rPr>
+          <w:rFonts w:ascii="Times New Roman" w:hAnsi="Times New Roman" w:cs="Times New Roman"/>
+          <w:b/>
+          <w:bCs/>
+          <w:sz w:val="24"/>
+          <w:szCs w:val="24"/>
+        </w:rPr>
+        <w:t>:</w:t>
+      </w:r>
+      <w:r>
+        <w:rPr>
+          <w:rFonts w:ascii="Times New Roman" w:hAnsi="Times New Roman" w:cs="Times New Roman"/>
+          <w:sz w:val="24"/>
+          <w:szCs w:val="24"/>
+        </w:rPr>
+        <w:t xml:space="preserve"> </w:t>
+      </w:r>
+      <w:r>
+        <w:rPr>
+          <w:rFonts w:ascii="Times New Roman" w:hAnsi="Times New Roman" w:cs="Times New Roman"/>
+          <w:sz w:val="24"/>
+          <w:szCs w:val="24"/>
+        </w:rPr>
+        <w:t>a HashMap where the key is the Node that neighbors this Node and the value is the weight of their shared edge</w:t>
       </w:r>
     </w:p>
     <w:p>
@@ -1372,28 +1424,46 @@
       <w:r>
         <w:rPr>
           <w:rFonts w:ascii="Times New Roman" w:hAnsi="Times New Roman" w:cs="Times New Roman"/>
-          <w:sz w:val="24"/>
-          <w:szCs w:val="24"/>
-        </w:rPr>
-        <w:t xml:space="preserve">an integer called </w:t>
-      </w:r>
-      <w:r>
-        <w:rPr>
-          <w:rFonts w:ascii="Times New Roman" w:hAnsi="Times New Roman" w:cs="Times New Roman"/>
-          <w:b/>
-          <w:bCs/>
-          <w:sz w:val="24"/>
-          <w:szCs w:val="24"/>
-        </w:rPr>
-        <w:t xml:space="preserve">direct_distance </w:t>
-      </w:r>
-      <w:r>
-        <w:rPr>
-          <w:rFonts w:ascii="Times New Roman" w:hAnsi="Times New Roman" w:cs="Times New Roman"/>
-          <w:sz w:val="24"/>
-          <w:szCs w:val="24"/>
-        </w:rPr>
-        <w:t>which is this Node’s direct distance to the destination Node Z.</w:t>
+          <w:b/>
+          <w:bCs/>
+          <w:sz w:val="24"/>
+          <w:szCs w:val="24"/>
+        </w:rPr>
+        <w:t>direct_distance</w:t>
+      </w:r>
+      <w:r>
+        <w:rPr>
+          <w:rFonts w:ascii="Times New Roman" w:hAnsi="Times New Roman" w:cs="Times New Roman"/>
+          <w:b/>
+          <w:bCs/>
+          <w:sz w:val="24"/>
+          <w:szCs w:val="24"/>
+        </w:rPr>
+        <w:t xml:space="preserve">: </w:t>
+      </w:r>
+      <w:r>
+        <w:rPr>
+          <w:rFonts w:ascii="Times New Roman" w:hAnsi="Times New Roman" w:cs="Times New Roman"/>
+          <w:sz w:val="24"/>
+          <w:szCs w:val="24"/>
+        </w:rPr>
+        <w:t xml:space="preserve">an integer which is </w:t>
+      </w:r>
+      <w:r>
+        <w:rPr>
+          <w:rFonts w:ascii="Times New Roman" w:hAnsi="Times New Roman" w:cs="Times New Roman"/>
+          <w:sz w:val="24"/>
+          <w:szCs w:val="24"/>
+        </w:rPr>
+        <w:t>the</w:t>
+      </w:r>
+      <w:r>
+        <w:rPr>
+          <w:rFonts w:ascii="Times New Roman" w:hAnsi="Times New Roman" w:cs="Times New Roman"/>
+          <w:sz w:val="24"/>
+          <w:szCs w:val="24"/>
+        </w:rPr>
+        <w:t xml:space="preserve"> Node’s direct distance to destination Node Z.</w:t>
       </w:r>
     </w:p>
     <w:p>
@@ -1429,14 +1499,6 @@
       <w:r>
         <w:rPr>
           <w:rFonts w:ascii="Times New Roman" w:hAnsi="Times New Roman" w:cs="Times New Roman"/>
-          <w:sz w:val="24"/>
-          <w:szCs w:val="24"/>
-        </w:rPr>
-        <w:t xml:space="preserve">an ArrayList of all of the Nodes in this graph called </w:t>
-      </w:r>
-      <w:r>
-        <w:rPr>
-          <w:rFonts w:ascii="Times New Roman" w:hAnsi="Times New Roman" w:cs="Times New Roman"/>
           <w:b/>
           <w:bCs/>
           <w:sz w:val="24"/>
@@ -1447,10 +1509,44 @@
       <w:r>
         <w:rPr>
           <w:rFonts w:ascii="Times New Roman" w:hAnsi="Times New Roman" w:cs="Times New Roman"/>
-          <w:sz w:val="24"/>
-          <w:szCs w:val="24"/>
-        </w:rPr>
-        <w:t>.</w:t>
+          <w:b/>
+          <w:bCs/>
+          <w:sz w:val="24"/>
+          <w:szCs w:val="24"/>
+        </w:rPr>
+        <w:t>:</w:t>
+      </w:r>
+      <w:r>
+        <w:rPr>
+          <w:rFonts w:ascii="Times New Roman" w:hAnsi="Times New Roman" w:cs="Times New Roman"/>
+          <w:sz w:val="24"/>
+          <w:szCs w:val="24"/>
+        </w:rPr>
+        <w:t xml:space="preserve"> </w:t>
+      </w:r>
+      <w:r>
+        <w:rPr>
+          <w:rFonts w:ascii="Times New Roman" w:hAnsi="Times New Roman" w:cs="Times New Roman"/>
+          <w:sz w:val="24"/>
+          <w:szCs w:val="24"/>
+        </w:rPr>
+        <w:t xml:space="preserve">an ArrayList of all of the Nodes </w:t>
+      </w:r>
+      <w:r>
+        <w:rPr>
+          <w:rFonts w:ascii="Times New Roman" w:hAnsi="Times New Roman" w:cs="Times New Roman"/>
+          <w:sz w:val="24"/>
+          <w:szCs w:val="24"/>
+        </w:rPr>
+        <w:t xml:space="preserve">(or vertices) </w:t>
+      </w:r>
+      <w:r>
+        <w:rPr>
+          <w:rFonts w:ascii="Times New Roman" w:hAnsi="Times New Roman" w:cs="Times New Roman"/>
+          <w:sz w:val="24"/>
+          <w:szCs w:val="24"/>
+        </w:rPr>
+        <w:t>in this graph</w:t>
       </w:r>
     </w:p>
     <w:p>
@@ -1469,28 +1565,106 @@
       <w:r>
         <w:rPr>
           <w:rFonts w:ascii="Times New Roman" w:hAnsi="Times New Roman" w:cs="Times New Roman"/>
-          <w:sz w:val="24"/>
-          <w:szCs w:val="24"/>
-        </w:rPr>
-        <w:t xml:space="preserve">a Node called </w:t>
-      </w:r>
-      <w:r>
-        <w:rPr>
-          <w:rFonts w:ascii="Times New Roman" w:hAnsi="Times New Roman" w:cs="Times New Roman"/>
-          <w:b/>
-          <w:bCs/>
-          <w:sz w:val="24"/>
-          <w:szCs w:val="24"/>
-        </w:rPr>
-        <w:t xml:space="preserve">position </w:t>
-      </w:r>
-      <w:r>
-        <w:rPr>
-          <w:rFonts w:ascii="Times New Roman" w:hAnsi="Times New Roman" w:cs="Times New Roman"/>
-          <w:sz w:val="24"/>
-          <w:szCs w:val="24"/>
-        </w:rPr>
-        <w:t>which is the current position of our graph traversal</w:t>
+          <w:b/>
+          <w:bCs/>
+          <w:sz w:val="24"/>
+          <w:szCs w:val="24"/>
+        </w:rPr>
+        <w:t>edges:</w:t>
+      </w:r>
+      <w:r>
+        <w:rPr>
+          <w:rFonts w:ascii="Times New Roman" w:hAnsi="Times New Roman" w:cs="Times New Roman"/>
+          <w:sz w:val="24"/>
+          <w:szCs w:val="24"/>
+        </w:rPr>
+        <w:t xml:space="preserve"> a</w:t>
+      </w:r>
+      <w:r>
+        <w:rPr>
+          <w:rFonts w:ascii="Times New Roman" w:hAnsi="Times New Roman" w:cs="Times New Roman"/>
+          <w:sz w:val="24"/>
+          <w:szCs w:val="24"/>
+        </w:rPr>
+        <w:t xml:space="preserve"> HashMap </w:t>
+      </w:r>
+      <w:r>
+        <w:rPr>
+          <w:rFonts w:ascii="Times New Roman" w:hAnsi="Times New Roman" w:cs="Times New Roman"/>
+          <w:sz w:val="24"/>
+          <w:szCs w:val="24"/>
+        </w:rPr>
+        <w:t>of all of the edges in this graph</w:t>
+      </w:r>
+      <w:r>
+        <w:rPr>
+          <w:rFonts w:ascii="Times New Roman" w:hAnsi="Times New Roman" w:cs="Times New Roman"/>
+          <w:sz w:val="24"/>
+          <w:szCs w:val="24"/>
+        </w:rPr>
+        <w:t xml:space="preserve"> where the key is one Node, and the value is another Node; the construction ensures no duplicates exist (ie. A:B and B:A will not both be in there)</w:t>
+      </w:r>
+    </w:p>
+    <w:p>
+      <w:pPr>
+        <w:pStyle w:val="ListParagraph"/>
+        <w:numPr>
+          <w:ilvl w:val="0"/>
+          <w:numId w:val="2"/>
+        </w:numPr>
+        <w:rPr>
+          <w:rFonts w:ascii="Times New Roman" w:hAnsi="Times New Roman" w:cs="Times New Roman"/>
+          <w:sz w:val="24"/>
+          <w:szCs w:val="24"/>
+        </w:rPr>
+      </w:pPr>
+      <w:r>
+        <w:rPr>
+          <w:rFonts w:ascii="Times New Roman" w:hAnsi="Times New Roman" w:cs="Times New Roman"/>
+          <w:b/>
+          <w:bCs/>
+          <w:sz w:val="24"/>
+          <w:szCs w:val="24"/>
+        </w:rPr>
+        <w:t>p</w:t>
+      </w:r>
+      <w:r>
+        <w:rPr>
+          <w:rFonts w:ascii="Times New Roman" w:hAnsi="Times New Roman" w:cs="Times New Roman"/>
+          <w:b/>
+          <w:bCs/>
+          <w:sz w:val="24"/>
+          <w:szCs w:val="24"/>
+        </w:rPr>
+        <w:t>osition</w:t>
+      </w:r>
+      <w:r>
+        <w:rPr>
+          <w:rFonts w:ascii="Times New Roman" w:hAnsi="Times New Roman" w:cs="Times New Roman"/>
+          <w:b/>
+          <w:bCs/>
+          <w:sz w:val="24"/>
+          <w:szCs w:val="24"/>
+        </w:rPr>
+        <w:t>:</w:t>
+      </w:r>
+      <w:r>
+        <w:rPr>
+          <w:rFonts w:ascii="Times New Roman" w:hAnsi="Times New Roman" w:cs="Times New Roman"/>
+          <w:b/>
+          <w:bCs/>
+          <w:sz w:val="24"/>
+          <w:szCs w:val="24"/>
+        </w:rPr>
+        <w:t xml:space="preserve"> </w:t>
+      </w:r>
+      <w:r>
+        <w:rPr>
+          <w:rFonts w:ascii="Times New Roman" w:hAnsi="Times New Roman" w:cs="Times New Roman"/>
+          <w:sz w:val="24"/>
+          <w:szCs w:val="24"/>
+        </w:rPr>
+        <w:t>a Node which is the current position of our graph traversal</w:t>
       </w:r>
     </w:p>
     <w:p>
@@ -1635,7 +1809,71 @@
           <w:sz w:val="24"/>
           <w:szCs w:val="24"/>
         </w:rPr>
-        <w:t>: an ArrayList which stores the characters that show the ideal path from the given algorithms</w:t>
+        <w:t>: an ArrayList which stores the characters that show</w:t>
+      </w:r>
+      <w:r>
+        <w:rPr>
+          <w:rFonts w:ascii="Times New Roman" w:hAnsi="Times New Roman" w:cs="Times New Roman"/>
+          <w:sz w:val="24"/>
+          <w:szCs w:val="24"/>
+        </w:rPr>
+        <w:t>s</w:t>
+      </w:r>
+      <w:r>
+        <w:rPr>
+          <w:rFonts w:ascii="Times New Roman" w:hAnsi="Times New Roman" w:cs="Times New Roman"/>
+          <w:sz w:val="24"/>
+          <w:szCs w:val="24"/>
+        </w:rPr>
+        <w:t xml:space="preserve"> the </w:t>
+      </w:r>
+      <w:r>
+        <w:rPr>
+          <w:rFonts w:ascii="Times New Roman" w:hAnsi="Times New Roman" w:cs="Times New Roman"/>
+          <w:sz w:val="24"/>
+          <w:szCs w:val="24"/>
+        </w:rPr>
+        <w:t xml:space="preserve">full </w:t>
+      </w:r>
+      <w:r>
+        <w:rPr>
+          <w:rFonts w:ascii="Times New Roman" w:hAnsi="Times New Roman" w:cs="Times New Roman"/>
+          <w:sz w:val="24"/>
+          <w:szCs w:val="24"/>
+        </w:rPr>
+        <w:t>path from the given algorithms</w:t>
+      </w:r>
+    </w:p>
+    <w:p>
+      <w:pPr>
+        <w:pStyle w:val="ListParagraph"/>
+        <w:numPr>
+          <w:ilvl w:val="0"/>
+          <w:numId w:val="3"/>
+        </w:numPr>
+        <w:rPr>
+          <w:rFonts w:ascii="Times New Roman" w:hAnsi="Times New Roman" w:cs="Times New Roman"/>
+          <w:sz w:val="24"/>
+          <w:szCs w:val="24"/>
+        </w:rPr>
+      </w:pPr>
+      <w:r>
+        <w:rPr>
+          <w:rFonts w:ascii="Times New Roman" w:hAnsi="Times New Roman" w:cs="Times New Roman"/>
+          <w:b/>
+          <w:bCs/>
+          <w:sz w:val="24"/>
+          <w:szCs w:val="24"/>
+        </w:rPr>
+        <w:t>shortestPath:</w:t>
+      </w:r>
+      <w:r>
+        <w:rPr>
+          <w:rFonts w:ascii="Times New Roman" w:hAnsi="Times New Roman" w:cs="Times New Roman"/>
+          <w:sz w:val="24"/>
+          <w:szCs w:val="24"/>
+        </w:rPr>
+        <w:t xml:space="preserve"> an ArrayList which stores the characters of the nodes that shows the final, shortest/ideal path from the given algorithms</w:t>
       </w:r>
     </w:p>
     <w:sectPr>

</xml_diff>

<commit_message>
Added lecture notes pdf for 526 and actually implemented backtracking for my algorithms, few more minor tweaks will be added, but mostly finished!
</commit_message>
<xml_diff>
--- a/Fall-2-2020/526/Project/Duffy_Aidan_documentation.docx
+++ b/Fall-2-2020/526/Project/Duffy_Aidan_documentation.docx
@@ -1238,24 +1238,75 @@
           <w:sz w:val="24"/>
           <w:szCs w:val="24"/>
         </w:rPr>
-        <w:t xml:space="preserve">I created two new classes, a Node and a Graph. </w:t>
-      </w:r>
-    </w:p>
-    <w:p>
-      <w:pPr>
-        <w:rPr>
-          <w:rFonts w:ascii="Times New Roman" w:hAnsi="Times New Roman" w:cs="Times New Roman"/>
-          <w:sz w:val="24"/>
-          <w:szCs w:val="24"/>
-        </w:rPr>
-      </w:pPr>
-      <w:r>
-        <w:rPr>
-          <w:rFonts w:ascii="Times New Roman" w:hAnsi="Times New Roman" w:cs="Times New Roman"/>
-          <w:sz w:val="24"/>
-          <w:szCs w:val="24"/>
-        </w:rPr>
-        <w:t>For the Node, it contained:</w:t>
+        <w:t xml:space="preserve">I created </w:t>
+      </w:r>
+      <w:r>
+        <w:rPr>
+          <w:rFonts w:ascii="Times New Roman" w:hAnsi="Times New Roman" w:cs="Times New Roman"/>
+          <w:sz w:val="24"/>
+          <w:szCs w:val="24"/>
+        </w:rPr>
+        <w:t>three</w:t>
+      </w:r>
+      <w:r>
+        <w:rPr>
+          <w:rFonts w:ascii="Times New Roman" w:hAnsi="Times New Roman" w:cs="Times New Roman"/>
+          <w:sz w:val="24"/>
+          <w:szCs w:val="24"/>
+        </w:rPr>
+        <w:t xml:space="preserve"> new classes, a Node</w:t>
+      </w:r>
+      <w:r>
+        <w:rPr>
+          <w:rFonts w:ascii="Times New Roman" w:hAnsi="Times New Roman" w:cs="Times New Roman"/>
+          <w:sz w:val="24"/>
+          <w:szCs w:val="24"/>
+        </w:rPr>
+        <w:t>, an Edge,</w:t>
+      </w:r>
+      <w:r>
+        <w:rPr>
+          <w:rFonts w:ascii="Times New Roman" w:hAnsi="Times New Roman" w:cs="Times New Roman"/>
+          <w:sz w:val="24"/>
+          <w:szCs w:val="24"/>
+        </w:rPr>
+        <w:t xml:space="preserve"> and a Graph. </w:t>
+      </w:r>
+    </w:p>
+    <w:p>
+      <w:pPr>
+        <w:rPr>
+          <w:rFonts w:ascii="Times New Roman" w:hAnsi="Times New Roman" w:cs="Times New Roman"/>
+          <w:sz w:val="24"/>
+          <w:szCs w:val="24"/>
+        </w:rPr>
+      </w:pPr>
+      <w:r>
+        <w:rPr>
+          <w:rFonts w:ascii="Times New Roman" w:hAnsi="Times New Roman" w:cs="Times New Roman"/>
+          <w:sz w:val="24"/>
+          <w:szCs w:val="24"/>
+        </w:rPr>
+        <w:t xml:space="preserve">For the </w:t>
+      </w:r>
+      <w:r>
+        <w:rPr>
+          <w:rFonts w:ascii="Times New Roman" w:hAnsi="Times New Roman" w:cs="Times New Roman"/>
+          <w:i/>
+          <w:iCs/>
+          <w:sz w:val="24"/>
+          <w:szCs w:val="24"/>
+          <w:u w:val="single"/>
+        </w:rPr>
+        <w:t>Node</w:t>
+      </w:r>
+      <w:r>
+        <w:rPr>
+          <w:rFonts w:ascii="Times New Roman" w:hAnsi="Times New Roman" w:cs="Times New Roman"/>
+          <w:sz w:val="24"/>
+          <w:szCs w:val="24"/>
+        </w:rPr>
+        <w:t>, it contained:</w:t>
       </w:r>
     </w:p>
     <w:p>
@@ -1480,7 +1531,150 @@
           <w:sz w:val="24"/>
           <w:szCs w:val="24"/>
         </w:rPr>
-        <w:t>For the Graph, it contained:</w:t>
+        <w:t xml:space="preserve">For the </w:t>
+      </w:r>
+      <w:r>
+        <w:rPr>
+          <w:rFonts w:ascii="Times New Roman" w:hAnsi="Times New Roman" w:cs="Times New Roman"/>
+          <w:i/>
+          <w:iCs/>
+          <w:sz w:val="24"/>
+          <w:szCs w:val="24"/>
+          <w:u w:val="single"/>
+        </w:rPr>
+        <w:t>Edge</w:t>
+      </w:r>
+      <w:r>
+        <w:rPr>
+          <w:rFonts w:ascii="Times New Roman" w:hAnsi="Times New Roman" w:cs="Times New Roman"/>
+          <w:sz w:val="24"/>
+          <w:szCs w:val="24"/>
+        </w:rPr>
+        <w:t>, it contained:</w:t>
+      </w:r>
+    </w:p>
+    <w:p>
+      <w:pPr>
+        <w:pStyle w:val="ListParagraph"/>
+        <w:numPr>
+          <w:ilvl w:val="0"/>
+          <w:numId w:val="4"/>
+        </w:numPr>
+        <w:rPr>
+          <w:rFonts w:ascii="Times New Roman" w:hAnsi="Times New Roman" w:cs="Times New Roman"/>
+          <w:sz w:val="24"/>
+          <w:szCs w:val="24"/>
+        </w:rPr>
+      </w:pPr>
+      <w:r>
+        <w:rPr>
+          <w:rFonts w:ascii="Times New Roman" w:hAnsi="Times New Roman" w:cs="Times New Roman"/>
+          <w:b/>
+          <w:bCs/>
+          <w:sz w:val="24"/>
+          <w:szCs w:val="24"/>
+        </w:rPr>
+        <w:t>weight:</w:t>
+      </w:r>
+      <w:r>
+        <w:rPr>
+          <w:rFonts w:ascii="Times New Roman" w:hAnsi="Times New Roman" w:cs="Times New Roman"/>
+          <w:sz w:val="24"/>
+          <w:szCs w:val="24"/>
+        </w:rPr>
+        <w:t xml:space="preserve"> an integer value that represents the weight of the given edge</w:t>
+      </w:r>
+    </w:p>
+    <w:p>
+      <w:pPr>
+        <w:pStyle w:val="ListParagraph"/>
+        <w:numPr>
+          <w:ilvl w:val="0"/>
+          <w:numId w:val="4"/>
+        </w:numPr>
+        <w:rPr>
+          <w:rFonts w:ascii="Times New Roman" w:hAnsi="Times New Roman" w:cs="Times New Roman"/>
+          <w:sz w:val="24"/>
+          <w:szCs w:val="24"/>
+        </w:rPr>
+      </w:pPr>
+      <w:r>
+        <w:rPr>
+          <w:rFonts w:ascii="Times New Roman" w:hAnsi="Times New Roman" w:cs="Times New Roman"/>
+          <w:b/>
+          <w:bCs/>
+          <w:sz w:val="24"/>
+          <w:szCs w:val="24"/>
+        </w:rPr>
+        <w:t>nodeOne, nodeTwo:</w:t>
+      </w:r>
+      <w:r>
+        <w:rPr>
+          <w:rFonts w:ascii="Times New Roman" w:hAnsi="Times New Roman" w:cs="Times New Roman"/>
+          <w:sz w:val="24"/>
+          <w:szCs w:val="24"/>
+        </w:rPr>
+        <w:t xml:space="preserve"> two Nodes (order is irrelevant</w:t>
+      </w:r>
+      <w:r>
+        <w:rPr>
+          <w:rFonts w:ascii="Times New Roman" w:hAnsi="Times New Roman" w:cs="Times New Roman"/>
+          <w:sz w:val="24"/>
+          <w:szCs w:val="24"/>
+        </w:rPr>
+        <w:t>, I changed .equals</w:t>
+      </w:r>
+      <w:r>
+        <w:rPr>
+          <w:rFonts w:ascii="Times New Roman" w:hAnsi="Times New Roman" w:cs="Times New Roman"/>
+          <w:sz w:val="24"/>
+          <w:szCs w:val="24"/>
+        </w:rPr>
+        <w:t xml:space="preserve"> function to ensure this</w:t>
+      </w:r>
+      <w:r>
+        <w:rPr>
+          <w:rFonts w:ascii="Times New Roman" w:hAnsi="Times New Roman" w:cs="Times New Roman"/>
+          <w:sz w:val="24"/>
+          <w:szCs w:val="24"/>
+        </w:rPr>
+        <w:t>) that make up the edge</w:t>
+      </w:r>
+    </w:p>
+    <w:p>
+      <w:pPr>
+        <w:rPr>
+          <w:rFonts w:ascii="Times New Roman" w:hAnsi="Times New Roman" w:cs="Times New Roman"/>
+          <w:sz w:val="24"/>
+          <w:szCs w:val="24"/>
+        </w:rPr>
+      </w:pPr>
+      <w:r>
+        <w:rPr>
+          <w:rFonts w:ascii="Times New Roman" w:hAnsi="Times New Roman" w:cs="Times New Roman"/>
+          <w:sz w:val="24"/>
+          <w:szCs w:val="24"/>
+        </w:rPr>
+        <w:t xml:space="preserve">For the </w:t>
+      </w:r>
+      <w:r>
+        <w:rPr>
+          <w:rFonts w:ascii="Times New Roman" w:hAnsi="Times New Roman" w:cs="Times New Roman"/>
+          <w:i/>
+          <w:iCs/>
+          <w:sz w:val="24"/>
+          <w:szCs w:val="24"/>
+          <w:u w:val="single"/>
+        </w:rPr>
+        <w:t>Graph</w:t>
+      </w:r>
+      <w:r>
+        <w:rPr>
+          <w:rFonts w:ascii="Times New Roman" w:hAnsi="Times New Roman" w:cs="Times New Roman"/>
+          <w:sz w:val="24"/>
+          <w:szCs w:val="24"/>
+        </w:rPr>
+        <w:t>, it contained:</w:t>
       </w:r>
     </w:p>
     <w:p>
@@ -1669,19 +1863,70 @@
     </w:p>
     <w:p>
       <w:pPr>
-        <w:rPr>
-          <w:rFonts w:ascii="Times New Roman" w:hAnsi="Times New Roman" w:cs="Times New Roman"/>
-          <w:sz w:val="24"/>
-          <w:szCs w:val="24"/>
-        </w:rPr>
-      </w:pPr>
-      <w:r>
-        <w:rPr>
-          <w:rFonts w:ascii="Times New Roman" w:hAnsi="Times New Roman" w:cs="Times New Roman"/>
-          <w:sz w:val="24"/>
-          <w:szCs w:val="24"/>
-        </w:rPr>
-        <w:t>In my project file, it contained:</w:t>
+        <w:pStyle w:val="ListParagraph"/>
+        <w:numPr>
+          <w:ilvl w:val="0"/>
+          <w:numId w:val="2"/>
+        </w:numPr>
+        <w:rPr>
+          <w:rFonts w:ascii="Times New Roman" w:hAnsi="Times New Roman" w:cs="Times New Roman"/>
+          <w:sz w:val="24"/>
+          <w:szCs w:val="24"/>
+        </w:rPr>
+      </w:pPr>
+      <w:r>
+        <w:rPr>
+          <w:rFonts w:ascii="Times New Roman" w:hAnsi="Times New Roman" w:cs="Times New Roman"/>
+          <w:b/>
+          <w:bCs/>
+          <w:sz w:val="24"/>
+          <w:szCs w:val="24"/>
+        </w:rPr>
+        <w:t>nodesWithEdges:</w:t>
+      </w:r>
+      <w:r>
+        <w:rPr>
+          <w:rFonts w:ascii="Times New Roman" w:hAnsi="Times New Roman" w:cs="Times New Roman"/>
+          <w:sz w:val="24"/>
+          <w:szCs w:val="24"/>
+        </w:rPr>
+        <w:t xml:space="preserve"> a HashMap of all of the nodes in the graph mapped to an ArrayList of this node’s edges</w:t>
+      </w:r>
+    </w:p>
+    <w:p>
+      <w:pPr>
+        <w:rPr>
+          <w:rFonts w:ascii="Times New Roman" w:hAnsi="Times New Roman" w:cs="Times New Roman"/>
+          <w:sz w:val="24"/>
+          <w:szCs w:val="24"/>
+        </w:rPr>
+      </w:pPr>
+      <w:r>
+        <w:rPr>
+          <w:rFonts w:ascii="Times New Roman" w:hAnsi="Times New Roman" w:cs="Times New Roman"/>
+          <w:sz w:val="24"/>
+          <w:szCs w:val="24"/>
+        </w:rPr>
+        <w:t xml:space="preserve">In my </w:t>
+      </w:r>
+      <w:r>
+        <w:rPr>
+          <w:rFonts w:ascii="Times New Roman" w:hAnsi="Times New Roman" w:cs="Times New Roman"/>
+          <w:i/>
+          <w:iCs/>
+          <w:sz w:val="24"/>
+          <w:szCs w:val="24"/>
+          <w:u w:val="single"/>
+        </w:rPr>
+        <w:t>project file</w:t>
+      </w:r>
+      <w:r>
+        <w:rPr>
+          <w:rFonts w:ascii="Times New Roman" w:hAnsi="Times New Roman" w:cs="Times New Roman"/>
+          <w:sz w:val="24"/>
+          <w:szCs w:val="24"/>
+        </w:rPr>
+        <w:t>, it contained:</w:t>
       </w:r>
     </w:p>
     <w:p>
@@ -1873,7 +2118,55 @@
           <w:sz w:val="24"/>
           <w:szCs w:val="24"/>
         </w:rPr>
-        <w:t xml:space="preserve"> an ArrayList which stores the characters of the nodes that shows the final, shortest/ideal path from the given algorithms</w:t>
+        <w:t xml:space="preserve"> </w:t>
+      </w:r>
+      <w:r>
+        <w:rPr>
+          <w:rFonts w:ascii="Times New Roman" w:hAnsi="Times New Roman" w:cs="Times New Roman"/>
+          <w:sz w:val="24"/>
+          <w:szCs w:val="24"/>
+        </w:rPr>
+        <w:t>a LinkedList</w:t>
+      </w:r>
+      <w:r>
+        <w:rPr>
+          <w:rFonts w:ascii="Times New Roman" w:hAnsi="Times New Roman" w:cs="Times New Roman"/>
+          <w:sz w:val="24"/>
+          <w:szCs w:val="24"/>
+        </w:rPr>
+        <w:t xml:space="preserve"> which stores the characters of the nodes that shows the final, shortest/ideal path from the given algorithms</w:t>
+      </w:r>
+    </w:p>
+    <w:p>
+      <w:pPr>
+        <w:pStyle w:val="ListParagraph"/>
+        <w:numPr>
+          <w:ilvl w:val="0"/>
+          <w:numId w:val="3"/>
+        </w:numPr>
+        <w:rPr>
+          <w:rFonts w:ascii="Times New Roman" w:hAnsi="Times New Roman" w:cs="Times New Roman"/>
+          <w:sz w:val="24"/>
+          <w:szCs w:val="24"/>
+        </w:rPr>
+      </w:pPr>
+      <w:r>
+        <w:rPr>
+          <w:rFonts w:ascii="Times New Roman" w:hAnsi="Times New Roman" w:cs="Times New Roman"/>
+          <w:b/>
+          <w:bCs/>
+          <w:sz w:val="24"/>
+          <w:szCs w:val="24"/>
+        </w:rPr>
+        <w:t>exclude:</w:t>
+      </w:r>
+      <w:r>
+        <w:rPr>
+          <w:rFonts w:ascii="Times New Roman" w:hAnsi="Times New Roman" w:cs="Times New Roman"/>
+          <w:sz w:val="24"/>
+          <w:szCs w:val="24"/>
+        </w:rPr>
+        <w:t xml:space="preserve"> an ArrayList of nodes to exclude in searching for the best path, mostly used for backtracking</w:t>
       </w:r>
     </w:p>
     <w:sectPr>
@@ -2146,6 +2439,92 @@
       </w:pPr>
     </w:lvl>
   </w:abstractNum>
+  <w:abstractNum w:abstractNumId="3" w15:restartNumberingAfterBreak="0">
+    <w:nsid w:val="463A5D69"/>
+    <w:multiLevelType w:val="hybridMultilevel"/>
+    <w:tmpl w:val="8C62F28A"/>
+    <w:lvl w:ilvl="0" w:tplc="0409000F">
+      <w:start w:val="1"/>
+      <w:numFmt w:val="decimal"/>
+      <w:lvlText w:val="%1."/>
+      <w:lvlJc w:val="left"/>
+      <w:pPr>
+        <w:ind w:left="720" w:hanging="360"/>
+      </w:pPr>
+    </w:lvl>
+    <w:lvl w:ilvl="1" w:tplc="04090019" w:tentative="1">
+      <w:start w:val="1"/>
+      <w:numFmt w:val="lowerLetter"/>
+      <w:lvlText w:val="%2."/>
+      <w:lvlJc w:val="left"/>
+      <w:pPr>
+        <w:ind w:left="1440" w:hanging="360"/>
+      </w:pPr>
+    </w:lvl>
+    <w:lvl w:ilvl="2" w:tplc="0409001B" w:tentative="1">
+      <w:start w:val="1"/>
+      <w:numFmt w:val="lowerRoman"/>
+      <w:lvlText w:val="%3."/>
+      <w:lvlJc w:val="right"/>
+      <w:pPr>
+        <w:ind w:left="2160" w:hanging="180"/>
+      </w:pPr>
+    </w:lvl>
+    <w:lvl w:ilvl="3" w:tplc="0409000F" w:tentative="1">
+      <w:start w:val="1"/>
+      <w:numFmt w:val="decimal"/>
+      <w:lvlText w:val="%4."/>
+      <w:lvlJc w:val="left"/>
+      <w:pPr>
+        <w:ind w:left="2880" w:hanging="360"/>
+      </w:pPr>
+    </w:lvl>
+    <w:lvl w:ilvl="4" w:tplc="04090019" w:tentative="1">
+      <w:start w:val="1"/>
+      <w:numFmt w:val="lowerLetter"/>
+      <w:lvlText w:val="%5."/>
+      <w:lvlJc w:val="left"/>
+      <w:pPr>
+        <w:ind w:left="3600" w:hanging="360"/>
+      </w:pPr>
+    </w:lvl>
+    <w:lvl w:ilvl="5" w:tplc="0409001B" w:tentative="1">
+      <w:start w:val="1"/>
+      <w:numFmt w:val="lowerRoman"/>
+      <w:lvlText w:val="%6."/>
+      <w:lvlJc w:val="right"/>
+      <w:pPr>
+        <w:ind w:left="4320" w:hanging="180"/>
+      </w:pPr>
+    </w:lvl>
+    <w:lvl w:ilvl="6" w:tplc="0409000F" w:tentative="1">
+      <w:start w:val="1"/>
+      <w:numFmt w:val="decimal"/>
+      <w:lvlText w:val="%7."/>
+      <w:lvlJc w:val="left"/>
+      <w:pPr>
+        <w:ind w:left="5040" w:hanging="360"/>
+      </w:pPr>
+    </w:lvl>
+    <w:lvl w:ilvl="7" w:tplc="04090019" w:tentative="1">
+      <w:start w:val="1"/>
+      <w:numFmt w:val="lowerLetter"/>
+      <w:lvlText w:val="%8."/>
+      <w:lvlJc w:val="left"/>
+      <w:pPr>
+        <w:ind w:left="5760" w:hanging="360"/>
+      </w:pPr>
+    </w:lvl>
+    <w:lvl w:ilvl="8" w:tplc="0409001B" w:tentative="1">
+      <w:start w:val="1"/>
+      <w:numFmt w:val="lowerRoman"/>
+      <w:lvlText w:val="%9."/>
+      <w:lvlJc w:val="right"/>
+      <w:pPr>
+        <w:ind w:left="6480" w:hanging="180"/>
+      </w:pPr>
+    </w:lvl>
+  </w:abstractNum>
   <w:num w:numId="1">
     <w:abstractNumId w:val="1"/>
   </w:num>
@@ -2154,6 +2533,9 @@
   </w:num>
   <w:num w:numId="3">
     <w:abstractNumId w:val="2"/>
+  </w:num>
+  <w:num w:numId="4">
+    <w:abstractNumId w:val="3"/>
   </w:num>
 </w:numbering>
 </file>

</xml_diff>

<commit_message>
Finished small changes, compressed file for submission, and added information to documentation...renoved the neighbors hashmap datastructure from Node due to the implementation of the Edge class, rendering it redundant...project complete(for real this time)
</commit_message>
<xml_diff>
--- a/Fall-2-2020/526/Project/Duffy_Aidan_documentation.docx
+++ b/Fall-2-2020/526/Project/Duffy_Aidan_documentation.docx
@@ -177,6 +177,7 @@
     </w:p>
     <w:p>
       <w:pPr>
+        <w:spacing w:after="0" w:line="360" w:lineRule="auto"/>
         <w:rPr>
           <w:rFonts w:ascii="Times New Roman" w:hAnsi="Times New Roman" w:cs="Times New Roman"/>
           <w:b/>
@@ -238,44 +239,82 @@
     </w:p>
     <w:p>
       <w:pPr>
-        <w:rPr>
-          <w:rFonts w:ascii="Times New Roman" w:hAnsi="Times New Roman" w:cs="Times New Roman"/>
-          <w:sz w:val="24"/>
-          <w:szCs w:val="24"/>
-        </w:rPr>
-      </w:pPr>
-      <w:r>
-        <w:rPr>
-          <w:rFonts w:ascii="Times New Roman" w:hAnsi="Times New Roman" w:cs="Times New Roman"/>
-          <w:sz w:val="24"/>
-          <w:szCs w:val="24"/>
-        </w:rPr>
-        <w:t>Input: an undirected, weighted, connected graph G</w:t>
-      </w:r>
-      <w:r>
-        <w:rPr>
-          <w:rFonts w:ascii="Times New Roman" w:hAnsi="Times New Roman" w:cs="Times New Roman"/>
-          <w:sz w:val="24"/>
-          <w:szCs w:val="24"/>
-        </w:rPr>
-        <w:t xml:space="preserve"> and a Node exclude, if needed, otherwise it is null</w:t>
-      </w:r>
-    </w:p>
-    <w:p>
-      <w:pPr>
-        <w:rPr>
-          <w:rFonts w:ascii="Times New Roman" w:hAnsi="Times New Roman" w:cs="Times New Roman"/>
-          <w:sz w:val="24"/>
-          <w:szCs w:val="24"/>
-        </w:rPr>
-      </w:pPr>
-      <w:r>
-        <w:rPr>
-          <w:rFonts w:ascii="Times New Roman" w:hAnsi="Times New Roman" w:cs="Times New Roman"/>
-          <w:sz w:val="24"/>
-          <w:szCs w:val="24"/>
-        </w:rPr>
-        <w:t xml:space="preserve">Output: the node </w:t>
+        <w:spacing w:after="0" w:line="360" w:lineRule="auto"/>
+        <w:rPr>
+          <w:rFonts w:ascii="Times New Roman" w:hAnsi="Times New Roman" w:cs="Times New Roman"/>
+          <w:sz w:val="24"/>
+          <w:szCs w:val="24"/>
+        </w:rPr>
+      </w:pPr>
+      <w:r>
+        <w:rPr>
+          <w:rFonts w:ascii="Times New Roman" w:hAnsi="Times New Roman" w:cs="Times New Roman"/>
+          <w:b/>
+          <w:bCs/>
+          <w:sz w:val="24"/>
+          <w:szCs w:val="24"/>
+        </w:rPr>
+        <w:t>Input:</w:t>
+      </w:r>
+      <w:r>
+        <w:rPr>
+          <w:rFonts w:ascii="Times New Roman" w:hAnsi="Times New Roman" w:cs="Times New Roman"/>
+          <w:sz w:val="24"/>
+          <w:szCs w:val="24"/>
+        </w:rPr>
+        <w:t xml:space="preserve"> an undirected, weighted, connected graph G</w:t>
+      </w:r>
+      <w:r>
+        <w:rPr>
+          <w:rFonts w:ascii="Times New Roman" w:hAnsi="Times New Roman" w:cs="Times New Roman"/>
+          <w:sz w:val="24"/>
+          <w:szCs w:val="24"/>
+        </w:rPr>
+        <w:t xml:space="preserve"> and </w:t>
+      </w:r>
+      <w:r>
+        <w:rPr>
+          <w:rFonts w:ascii="Times New Roman" w:hAnsi="Times New Roman" w:cs="Times New Roman"/>
+          <w:sz w:val="24"/>
+          <w:szCs w:val="24"/>
+        </w:rPr>
+        <w:t>a list of Nodes exclude</w:t>
+      </w:r>
+      <w:r>
+        <w:rPr>
+          <w:rFonts w:ascii="Times New Roman" w:hAnsi="Times New Roman" w:cs="Times New Roman"/>
+          <w:sz w:val="24"/>
+          <w:szCs w:val="24"/>
+        </w:rPr>
+        <w:t>, if needed, otherwise it is null</w:t>
+      </w:r>
+    </w:p>
+    <w:p>
+      <w:pPr>
+        <w:spacing w:after="0" w:line="360" w:lineRule="auto"/>
+        <w:rPr>
+          <w:rFonts w:ascii="Times New Roman" w:hAnsi="Times New Roman" w:cs="Times New Roman"/>
+          <w:sz w:val="24"/>
+          <w:szCs w:val="24"/>
+        </w:rPr>
+      </w:pPr>
+      <w:r>
+        <w:rPr>
+          <w:rFonts w:ascii="Times New Roman" w:hAnsi="Times New Roman" w:cs="Times New Roman"/>
+          <w:b/>
+          <w:bCs/>
+          <w:sz w:val="24"/>
+          <w:szCs w:val="24"/>
+        </w:rPr>
+        <w:t>Output:</w:t>
+      </w:r>
+      <w:r>
+        <w:rPr>
+          <w:rFonts w:ascii="Times New Roman" w:hAnsi="Times New Roman" w:cs="Times New Roman"/>
+          <w:sz w:val="24"/>
+          <w:szCs w:val="24"/>
+        </w:rPr>
+        <w:t xml:space="preserve"> the node </w:t>
       </w:r>
       <w:r>
         <w:rPr>
@@ -362,40 +401,59 @@
     </w:p>
     <w:p>
       <w:pPr>
-        <w:rPr>
-          <w:rFonts w:ascii="Times New Roman" w:hAnsi="Times New Roman" w:cs="Times New Roman"/>
-          <w:sz w:val="24"/>
-          <w:szCs w:val="24"/>
-        </w:rPr>
-      </w:pPr>
-      <w:r>
-        <w:rPr>
-          <w:rFonts w:ascii="Times New Roman" w:hAnsi="Times New Roman" w:cs="Times New Roman"/>
-          <w:sz w:val="24"/>
-          <w:szCs w:val="24"/>
-        </w:rPr>
-        <w:t>Minimum_distance = Integer.MAX_VALUE</w:t>
-      </w:r>
-    </w:p>
-    <w:p>
-      <w:pPr>
-        <w:rPr>
-          <w:rFonts w:ascii="Times New Roman" w:hAnsi="Times New Roman" w:cs="Times New Roman"/>
-          <w:sz w:val="24"/>
-          <w:szCs w:val="24"/>
-        </w:rPr>
-      </w:pPr>
-      <w:r>
-        <w:rPr>
-          <w:rFonts w:ascii="Times New Roman" w:hAnsi="Times New Roman" w:cs="Times New Roman"/>
-          <w:sz w:val="24"/>
-          <w:szCs w:val="24"/>
-        </w:rPr>
-        <w:t>Best_node = null</w:t>
-      </w:r>
-    </w:p>
-    <w:p>
-      <w:pPr>
+        <w:spacing w:after="0" w:line="360" w:lineRule="auto"/>
+        <w:rPr>
+          <w:rFonts w:ascii="Times New Roman" w:hAnsi="Times New Roman" w:cs="Times New Roman"/>
+          <w:sz w:val="24"/>
+          <w:szCs w:val="24"/>
+        </w:rPr>
+      </w:pPr>
+      <w:r>
+        <w:rPr>
+          <w:rFonts w:ascii="Times New Roman" w:hAnsi="Times New Roman" w:cs="Times New Roman"/>
+          <w:sz w:val="24"/>
+          <w:szCs w:val="24"/>
+        </w:rPr>
+        <w:t>m</w:t>
+      </w:r>
+      <w:r>
+        <w:rPr>
+          <w:rFonts w:ascii="Times New Roman" w:hAnsi="Times New Roman" w:cs="Times New Roman"/>
+          <w:sz w:val="24"/>
+          <w:szCs w:val="24"/>
+        </w:rPr>
+        <w:t>inimum_distance = Integer.MAX_VALUE</w:t>
+      </w:r>
+    </w:p>
+    <w:p>
+      <w:pPr>
+        <w:spacing w:after="0" w:line="360" w:lineRule="auto"/>
+        <w:rPr>
+          <w:rFonts w:ascii="Times New Roman" w:hAnsi="Times New Roman" w:cs="Times New Roman"/>
+          <w:sz w:val="24"/>
+          <w:szCs w:val="24"/>
+        </w:rPr>
+      </w:pPr>
+      <w:r>
+        <w:rPr>
+          <w:rFonts w:ascii="Times New Roman" w:hAnsi="Times New Roman" w:cs="Times New Roman"/>
+          <w:sz w:val="24"/>
+          <w:szCs w:val="24"/>
+        </w:rPr>
+        <w:t>b</w:t>
+      </w:r>
+      <w:r>
+        <w:rPr>
+          <w:rFonts w:ascii="Times New Roman" w:hAnsi="Times New Roman" w:cs="Times New Roman"/>
+          <w:sz w:val="24"/>
+          <w:szCs w:val="24"/>
+        </w:rPr>
+        <w:t>est_node = null</w:t>
+      </w:r>
+    </w:p>
+    <w:p>
+      <w:pPr>
+        <w:spacing w:after="0" w:line="360" w:lineRule="auto"/>
         <w:rPr>
           <w:rFonts w:ascii="Times New Roman" w:hAnsi="Times New Roman" w:cs="Times New Roman"/>
           <w:sz w:val="24"/>
@@ -469,6 +527,7 @@
     </w:p>
     <w:p>
       <w:pPr>
+        <w:spacing w:after="0" w:line="360" w:lineRule="auto"/>
         <w:rPr>
           <w:rFonts w:ascii="Times New Roman" w:hAnsi="Times New Roman" w:cs="Times New Roman"/>
           <w:sz w:val="24"/>
@@ -517,7 +576,23 @@
           <w:sz w:val="24"/>
           <w:szCs w:val="24"/>
         </w:rPr>
-        <w:t xml:space="preserve"> and v is not exclude</w:t>
+        <w:t xml:space="preserve"> and v is not</w:t>
+      </w:r>
+      <w:r>
+        <w:rPr>
+          <w:rFonts w:ascii="Times New Roman" w:hAnsi="Times New Roman" w:cs="Times New Roman"/>
+          <w:sz w:val="24"/>
+          <w:szCs w:val="24"/>
+        </w:rPr>
+        <w:t xml:space="preserve"> in</w:t>
+      </w:r>
+      <w:r>
+        <w:rPr>
+          <w:rFonts w:ascii="Times New Roman" w:hAnsi="Times New Roman" w:cs="Times New Roman"/>
+          <w:sz w:val="24"/>
+          <w:szCs w:val="24"/>
+        </w:rPr>
+        <w:t xml:space="preserve"> exclude</w:t>
       </w:r>
       <w:r>
         <w:rPr>
@@ -540,6 +615,7 @@
     </w:p>
     <w:p>
       <w:pPr>
+        <w:spacing w:after="0" w:line="360" w:lineRule="auto"/>
         <w:rPr>
           <w:rFonts w:ascii="Times New Roman" w:hAnsi="Times New Roman" w:cs="Times New Roman"/>
           <w:i/>
@@ -578,6 +654,7 @@
     </w:p>
     <w:p>
       <w:pPr>
+        <w:spacing w:after="0" w:line="360" w:lineRule="auto"/>
         <w:rPr>
           <w:rFonts w:ascii="Times New Roman" w:hAnsi="Times New Roman" w:cs="Times New Roman"/>
           <w:sz w:val="24"/>
@@ -615,6 +692,7 @@
     </w:p>
     <w:p>
       <w:pPr>
+        <w:spacing w:after="0" w:line="360" w:lineRule="auto"/>
         <w:rPr>
           <w:rFonts w:ascii="Times New Roman" w:hAnsi="Times New Roman" w:cs="Times New Roman"/>
           <w:sz w:val="24"/>
@@ -632,6 +710,7 @@
     </w:p>
     <w:p>
       <w:pPr>
+        <w:spacing w:after="0" w:line="360" w:lineRule="auto"/>
         <w:rPr>
           <w:rFonts w:ascii="Times New Roman" w:hAnsi="Times New Roman" w:cs="Times New Roman"/>
           <w:b/>
@@ -693,44 +772,98 @@
     </w:p>
     <w:p>
       <w:pPr>
-        <w:rPr>
-          <w:rFonts w:ascii="Times New Roman" w:hAnsi="Times New Roman" w:cs="Times New Roman"/>
-          <w:sz w:val="24"/>
-          <w:szCs w:val="24"/>
-        </w:rPr>
-      </w:pPr>
-      <w:r>
-        <w:rPr>
-          <w:rFonts w:ascii="Times New Roman" w:hAnsi="Times New Roman" w:cs="Times New Roman"/>
-          <w:sz w:val="24"/>
-          <w:szCs w:val="24"/>
-        </w:rPr>
-        <w:t>Input: an undirected, weighted, connected graph G</w:t>
-      </w:r>
-      <w:r>
-        <w:rPr>
-          <w:rFonts w:ascii="Times New Roman" w:hAnsi="Times New Roman" w:cs="Times New Roman"/>
-          <w:sz w:val="24"/>
-          <w:szCs w:val="24"/>
-        </w:rPr>
-        <w:t xml:space="preserve"> and a Node exclude, if needed, otherwise it is null</w:t>
-      </w:r>
-    </w:p>
-    <w:p>
-      <w:pPr>
-        <w:rPr>
-          <w:rFonts w:ascii="Times New Roman" w:hAnsi="Times New Roman" w:cs="Times New Roman"/>
-          <w:sz w:val="24"/>
-          <w:szCs w:val="24"/>
-        </w:rPr>
-      </w:pPr>
-      <w:r>
-        <w:rPr>
-          <w:rFonts w:ascii="Times New Roman" w:hAnsi="Times New Roman" w:cs="Times New Roman"/>
-          <w:sz w:val="24"/>
-          <w:szCs w:val="24"/>
-        </w:rPr>
-        <w:t xml:space="preserve">Output: the node </w:t>
+        <w:spacing w:after="0" w:line="360" w:lineRule="auto"/>
+        <w:rPr>
+          <w:rFonts w:ascii="Times New Roman" w:hAnsi="Times New Roman" w:cs="Times New Roman"/>
+          <w:sz w:val="24"/>
+          <w:szCs w:val="24"/>
+        </w:rPr>
+      </w:pPr>
+      <w:r>
+        <w:rPr>
+          <w:rFonts w:ascii="Times New Roman" w:hAnsi="Times New Roman" w:cs="Times New Roman"/>
+          <w:b/>
+          <w:bCs/>
+          <w:sz w:val="24"/>
+          <w:szCs w:val="24"/>
+        </w:rPr>
+        <w:t>Input:</w:t>
+      </w:r>
+      <w:r>
+        <w:rPr>
+          <w:rFonts w:ascii="Times New Roman" w:hAnsi="Times New Roman" w:cs="Times New Roman"/>
+          <w:sz w:val="24"/>
+          <w:szCs w:val="24"/>
+        </w:rPr>
+        <w:t xml:space="preserve"> an undirected, weighted, connected graph G</w:t>
+      </w:r>
+      <w:r>
+        <w:rPr>
+          <w:rFonts w:ascii="Times New Roman" w:hAnsi="Times New Roman" w:cs="Times New Roman"/>
+          <w:sz w:val="24"/>
+          <w:szCs w:val="24"/>
+        </w:rPr>
+        <w:t xml:space="preserve"> and a</w:t>
+      </w:r>
+      <w:r>
+        <w:rPr>
+          <w:rFonts w:ascii="Times New Roman" w:hAnsi="Times New Roman" w:cs="Times New Roman"/>
+          <w:sz w:val="24"/>
+          <w:szCs w:val="24"/>
+        </w:rPr>
+        <w:t xml:space="preserve"> list of</w:t>
+      </w:r>
+      <w:r>
+        <w:rPr>
+          <w:rFonts w:ascii="Times New Roman" w:hAnsi="Times New Roman" w:cs="Times New Roman"/>
+          <w:sz w:val="24"/>
+          <w:szCs w:val="24"/>
+        </w:rPr>
+        <w:t xml:space="preserve"> Node</w:t>
+      </w:r>
+      <w:r>
+        <w:rPr>
+          <w:rFonts w:ascii="Times New Roman" w:hAnsi="Times New Roman" w:cs="Times New Roman"/>
+          <w:sz w:val="24"/>
+          <w:szCs w:val="24"/>
+        </w:rPr>
+        <w:t>s</w:t>
+      </w:r>
+      <w:r>
+        <w:rPr>
+          <w:rFonts w:ascii="Times New Roman" w:hAnsi="Times New Roman" w:cs="Times New Roman"/>
+          <w:sz w:val="24"/>
+          <w:szCs w:val="24"/>
+        </w:rPr>
+        <w:t xml:space="preserve"> exclude, if needed, otherwise it is null</w:t>
+      </w:r>
+    </w:p>
+    <w:p>
+      <w:pPr>
+        <w:spacing w:after="0" w:line="360" w:lineRule="auto"/>
+        <w:rPr>
+          <w:rFonts w:ascii="Times New Roman" w:hAnsi="Times New Roman" w:cs="Times New Roman"/>
+          <w:sz w:val="24"/>
+          <w:szCs w:val="24"/>
+        </w:rPr>
+      </w:pPr>
+      <w:r>
+        <w:rPr>
+          <w:rFonts w:ascii="Times New Roman" w:hAnsi="Times New Roman" w:cs="Times New Roman"/>
+          <w:b/>
+          <w:bCs/>
+          <w:sz w:val="24"/>
+          <w:szCs w:val="24"/>
+        </w:rPr>
+        <w:t>Output:</w:t>
+      </w:r>
+      <w:r>
+        <w:rPr>
+          <w:rFonts w:ascii="Times New Roman" w:hAnsi="Times New Roman" w:cs="Times New Roman"/>
+          <w:sz w:val="24"/>
+          <w:szCs w:val="24"/>
+        </w:rPr>
+        <w:t xml:space="preserve"> the node </w:t>
       </w:r>
       <w:r>
         <w:rPr>
@@ -881,40 +1014,59 @@
     </w:p>
     <w:p>
       <w:pPr>
-        <w:rPr>
-          <w:rFonts w:ascii="Times New Roman" w:hAnsi="Times New Roman" w:cs="Times New Roman"/>
-          <w:sz w:val="24"/>
-          <w:szCs w:val="24"/>
-        </w:rPr>
-      </w:pPr>
-      <w:r>
-        <w:rPr>
-          <w:rFonts w:ascii="Times New Roman" w:hAnsi="Times New Roman" w:cs="Times New Roman"/>
-          <w:sz w:val="24"/>
-          <w:szCs w:val="24"/>
-        </w:rPr>
-        <w:t>Minimum_distance = Integer.MAX_VALUE</w:t>
-      </w:r>
-    </w:p>
-    <w:p>
-      <w:pPr>
-        <w:rPr>
-          <w:rFonts w:ascii="Times New Roman" w:hAnsi="Times New Roman" w:cs="Times New Roman"/>
-          <w:sz w:val="24"/>
-          <w:szCs w:val="24"/>
-        </w:rPr>
-      </w:pPr>
-      <w:r>
-        <w:rPr>
-          <w:rFonts w:ascii="Times New Roman" w:hAnsi="Times New Roman" w:cs="Times New Roman"/>
-          <w:sz w:val="24"/>
-          <w:szCs w:val="24"/>
-        </w:rPr>
-        <w:t>Best_node = null</w:t>
-      </w:r>
-    </w:p>
-    <w:p>
-      <w:pPr>
+        <w:spacing w:after="0" w:line="360" w:lineRule="auto"/>
+        <w:rPr>
+          <w:rFonts w:ascii="Times New Roman" w:hAnsi="Times New Roman" w:cs="Times New Roman"/>
+          <w:sz w:val="24"/>
+          <w:szCs w:val="24"/>
+        </w:rPr>
+      </w:pPr>
+      <w:r>
+        <w:rPr>
+          <w:rFonts w:ascii="Times New Roman" w:hAnsi="Times New Roman" w:cs="Times New Roman"/>
+          <w:sz w:val="24"/>
+          <w:szCs w:val="24"/>
+        </w:rPr>
+        <w:t>m</w:t>
+      </w:r>
+      <w:r>
+        <w:rPr>
+          <w:rFonts w:ascii="Times New Roman" w:hAnsi="Times New Roman" w:cs="Times New Roman"/>
+          <w:sz w:val="24"/>
+          <w:szCs w:val="24"/>
+        </w:rPr>
+        <w:t>inimum_distance = Integer.MAX_VALUE</w:t>
+      </w:r>
+    </w:p>
+    <w:p>
+      <w:pPr>
+        <w:spacing w:after="0" w:line="360" w:lineRule="auto"/>
+        <w:rPr>
+          <w:rFonts w:ascii="Times New Roman" w:hAnsi="Times New Roman" w:cs="Times New Roman"/>
+          <w:sz w:val="24"/>
+          <w:szCs w:val="24"/>
+        </w:rPr>
+      </w:pPr>
+      <w:r>
+        <w:rPr>
+          <w:rFonts w:ascii="Times New Roman" w:hAnsi="Times New Roman" w:cs="Times New Roman"/>
+          <w:sz w:val="24"/>
+          <w:szCs w:val="24"/>
+        </w:rPr>
+        <w:t>b</w:t>
+      </w:r>
+      <w:r>
+        <w:rPr>
+          <w:rFonts w:ascii="Times New Roman" w:hAnsi="Times New Roman" w:cs="Times New Roman"/>
+          <w:sz w:val="24"/>
+          <w:szCs w:val="24"/>
+        </w:rPr>
+        <w:t>est_node = null</w:t>
+      </w:r>
+    </w:p>
+    <w:p>
+      <w:pPr>
+        <w:spacing w:after="0" w:line="360" w:lineRule="auto"/>
         <w:rPr>
           <w:rFonts w:ascii="Times New Roman" w:hAnsi="Times New Roman" w:cs="Times New Roman"/>
           <w:sz w:val="24"/>
@@ -988,6 +1140,7 @@
     </w:p>
     <w:p>
       <w:pPr>
+        <w:spacing w:after="0" w:line="360" w:lineRule="auto"/>
         <w:rPr>
           <w:rFonts w:ascii="Times New Roman" w:hAnsi="Times New Roman" w:cs="Times New Roman"/>
           <w:sz w:val="24"/>
@@ -1036,7 +1189,23 @@
           <w:sz w:val="24"/>
           <w:szCs w:val="24"/>
         </w:rPr>
-        <w:t xml:space="preserve"> and v is not exclude</w:t>
+        <w:t xml:space="preserve"> and v is not</w:t>
+      </w:r>
+      <w:r>
+        <w:rPr>
+          <w:rFonts w:ascii="Times New Roman" w:hAnsi="Times New Roman" w:cs="Times New Roman"/>
+          <w:sz w:val="24"/>
+          <w:szCs w:val="24"/>
+        </w:rPr>
+        <w:t xml:space="preserve"> in</w:t>
+      </w:r>
+      <w:r>
+        <w:rPr>
+          <w:rFonts w:ascii="Times New Roman" w:hAnsi="Times New Roman" w:cs="Times New Roman"/>
+          <w:sz w:val="24"/>
+          <w:szCs w:val="24"/>
+        </w:rPr>
+        <w:t xml:space="preserve"> exclude</w:t>
       </w:r>
       <w:r>
         <w:rPr>
@@ -1059,6 +1228,7 @@
     </w:p>
     <w:p>
       <w:pPr>
+        <w:spacing w:after="0" w:line="360" w:lineRule="auto"/>
         <w:rPr>
           <w:rFonts w:ascii="Times New Roman" w:hAnsi="Times New Roman" w:cs="Times New Roman"/>
           <w:i/>
@@ -1097,6 +1267,7 @@
     </w:p>
     <w:p>
       <w:pPr>
+        <w:spacing w:after="0" w:line="360" w:lineRule="auto"/>
         <w:rPr>
           <w:rFonts w:ascii="Times New Roman" w:hAnsi="Times New Roman" w:cs="Times New Roman"/>
           <w:sz w:val="24"/>
@@ -1134,6 +1305,7 @@
     </w:p>
     <w:p>
       <w:pPr>
+        <w:spacing w:after="0" w:line="360" w:lineRule="auto"/>
         <w:rPr>
           <w:rFonts w:ascii="Times New Roman" w:hAnsi="Times New Roman" w:cs="Times New Roman"/>
           <w:sz w:val="24"/>
@@ -1158,68 +1330,66 @@
           <w:u w:val="single"/>
         </w:rPr>
       </w:pPr>
-    </w:p>
-    <w:p>
-      <w:pPr>
+      <w:r>
+        <w:rPr>
+          <w:rFonts w:ascii="Times New Roman" w:hAnsi="Times New Roman" w:cs="Times New Roman"/>
+          <w:sz w:val="24"/>
+          <w:szCs w:val="24"/>
+        </w:rPr>
+        <w:t xml:space="preserve">Both of these algorithms will run iteratively until the current node </w:t>
+      </w:r>
+      <w:r>
+        <w:rPr>
+          <w:rFonts w:ascii="Times New Roman" w:hAnsi="Times New Roman" w:cs="Times New Roman"/>
+          <w:i/>
+          <w:iCs/>
+          <w:sz w:val="24"/>
+          <w:szCs w:val="24"/>
+        </w:rPr>
+        <w:t>n</w:t>
+      </w:r>
+      <w:r>
+        <w:rPr>
+          <w:rFonts w:ascii="Times New Roman" w:hAnsi="Times New Roman" w:cs="Times New Roman"/>
+          <w:sz w:val="24"/>
+          <w:szCs w:val="24"/>
+        </w:rPr>
+        <w:t xml:space="preserve"> is Z.</w:t>
+      </w:r>
+      <w:r>
+        <w:rPr>
+          <w:rFonts w:ascii="Times New Roman" w:hAnsi="Times New Roman" w:cs="Times New Roman"/>
+          <w:sz w:val="24"/>
+          <w:szCs w:val="24"/>
+        </w:rPr>
+        <w:t xml:space="preserve"> The main loop will also check if backtracking is ever needed (if we reach a dead end, go back one node and add the current node to the exclude list; if all the children of a node are in the exclude list, then return to the node prior to the current node in the shortest path list and add the current node to the exclude list).</w:t>
+      </w:r>
+      <w:r>
         <w:rPr>
           <w:rFonts w:ascii="Times New Roman" w:hAnsi="Times New Roman" w:cs="Times New Roman"/>
           <w:sz w:val="40"/>
           <w:szCs w:val="40"/>
           <w:u w:val="single"/>
         </w:rPr>
-      </w:pPr>
-      <w:r>
-        <w:rPr>
-          <w:rFonts w:ascii="Times New Roman" w:hAnsi="Times New Roman" w:cs="Times New Roman"/>
-          <w:sz w:val="24"/>
-          <w:szCs w:val="24"/>
-        </w:rPr>
-        <w:t xml:space="preserve">Both of these algorithms will run iteratively until the current node </w:t>
-      </w:r>
-      <w:r>
-        <w:rPr>
-          <w:rFonts w:ascii="Times New Roman" w:hAnsi="Times New Roman" w:cs="Times New Roman"/>
-          <w:i/>
-          <w:iCs/>
-          <w:sz w:val="24"/>
-          <w:szCs w:val="24"/>
-        </w:rPr>
-        <w:t>n</w:t>
-      </w:r>
-      <w:r>
-        <w:rPr>
-          <w:rFonts w:ascii="Times New Roman" w:hAnsi="Times New Roman" w:cs="Times New Roman"/>
-          <w:sz w:val="24"/>
-          <w:szCs w:val="24"/>
-        </w:rPr>
-        <w:t xml:space="preserve"> is Z.</w:t>
-      </w:r>
-      <w:r>
+        <w:br w:type="page"/>
+      </w:r>
+    </w:p>
+    <w:p>
+      <w:pPr>
         <w:rPr>
           <w:rFonts w:ascii="Times New Roman" w:hAnsi="Times New Roman" w:cs="Times New Roman"/>
           <w:sz w:val="40"/>
           <w:szCs w:val="40"/>
           <w:u w:val="single"/>
         </w:rPr>
-        <w:br w:type="page"/>
-      </w:r>
-    </w:p>
-    <w:p>
-      <w:pPr>
+      </w:pPr>
+      <w:r>
         <w:rPr>
           <w:rFonts w:ascii="Times New Roman" w:hAnsi="Times New Roman" w:cs="Times New Roman"/>
           <w:sz w:val="40"/>
           <w:szCs w:val="40"/>
           <w:u w:val="single"/>
         </w:rPr>
-      </w:pPr>
-      <w:r>
-        <w:rPr>
-          <w:rFonts w:ascii="Times New Roman" w:hAnsi="Times New Roman" w:cs="Times New Roman"/>
-          <w:sz w:val="40"/>
-          <w:szCs w:val="40"/>
-          <w:u w:val="single"/>
-        </w:rPr>
         <w:lastRenderedPageBreak/>
         <w:t>Section II, Data Structures Used:</w:t>
       </w:r>
@@ -1306,7 +1476,23 @@
           <w:sz w:val="24"/>
           <w:szCs w:val="24"/>
         </w:rPr>
-        <w:t>, it contained:</w:t>
+        <w:t>,</w:t>
+      </w:r>
+      <w:r>
+        <w:rPr>
+          <w:rFonts w:ascii="Times New Roman" w:hAnsi="Times New Roman" w:cs="Times New Roman"/>
+          <w:sz w:val="24"/>
+          <w:szCs w:val="24"/>
+        </w:rPr>
+        <w:t xml:space="preserve"> which was a single vertex on the graph,</w:t>
+      </w:r>
+      <w:r>
+        <w:rPr>
+          <w:rFonts w:ascii="Times New Roman" w:hAnsi="Times New Roman" w:cs="Times New Roman"/>
+          <w:sz w:val="24"/>
+          <w:szCs w:val="24"/>
+        </w:rPr>
+        <w:t xml:space="preserve"> it contained:</w:t>
       </w:r>
     </w:p>
     <w:p>
@@ -1430,56 +1616,6 @@
           <w:sz w:val="24"/>
           <w:szCs w:val="24"/>
         </w:rPr>
-        <w:t>neighbors</w:t>
-      </w:r>
-      <w:r>
-        <w:rPr>
-          <w:rFonts w:ascii="Times New Roman" w:hAnsi="Times New Roman" w:cs="Times New Roman"/>
-          <w:b/>
-          <w:bCs/>
-          <w:sz w:val="24"/>
-          <w:szCs w:val="24"/>
-        </w:rPr>
-        <w:t>:</w:t>
-      </w:r>
-      <w:r>
-        <w:rPr>
-          <w:rFonts w:ascii="Times New Roman" w:hAnsi="Times New Roman" w:cs="Times New Roman"/>
-          <w:sz w:val="24"/>
-          <w:szCs w:val="24"/>
-        </w:rPr>
-        <w:t xml:space="preserve"> </w:t>
-      </w:r>
-      <w:r>
-        <w:rPr>
-          <w:rFonts w:ascii="Times New Roman" w:hAnsi="Times New Roman" w:cs="Times New Roman"/>
-          <w:sz w:val="24"/>
-          <w:szCs w:val="24"/>
-        </w:rPr>
-        <w:t>a HashMap where the key is the Node that neighbors this Node and the value is the weight of their shared edge</w:t>
-      </w:r>
-    </w:p>
-    <w:p>
-      <w:pPr>
-        <w:pStyle w:val="ListParagraph"/>
-        <w:numPr>
-          <w:ilvl w:val="0"/>
-          <w:numId w:val="1"/>
-        </w:numPr>
-        <w:rPr>
-          <w:rFonts w:ascii="Times New Roman" w:hAnsi="Times New Roman" w:cs="Times New Roman"/>
-          <w:sz w:val="24"/>
-          <w:szCs w:val="24"/>
-        </w:rPr>
-      </w:pPr>
-      <w:r>
-        <w:rPr>
-          <w:rFonts w:ascii="Times New Roman" w:hAnsi="Times New Roman" w:cs="Times New Roman"/>
-          <w:b/>
-          <w:bCs/>
-          <w:sz w:val="24"/>
-          <w:szCs w:val="24"/>
-        </w:rPr>
         <w:t>direct_distance</w:t>
       </w:r>
       <w:r>
@@ -1550,7 +1686,23 @@
           <w:sz w:val="24"/>
           <w:szCs w:val="24"/>
         </w:rPr>
-        <w:t>, it contained:</w:t>
+        <w:t xml:space="preserve">, </w:t>
+      </w:r>
+      <w:r>
+        <w:rPr>
+          <w:rFonts w:ascii="Times New Roman" w:hAnsi="Times New Roman" w:cs="Times New Roman"/>
+          <w:sz w:val="24"/>
+          <w:szCs w:val="24"/>
+        </w:rPr>
+        <w:t xml:space="preserve">which was the object for a single edge between two vertices, </w:t>
+      </w:r>
+      <w:r>
+        <w:rPr>
+          <w:rFonts w:ascii="Times New Roman" w:hAnsi="Times New Roman" w:cs="Times New Roman"/>
+          <w:sz w:val="24"/>
+          <w:szCs w:val="24"/>
+        </w:rPr>
+        <w:t>it contained:</w:t>
       </w:r>
     </w:p>
     <w:p>
@@ -1858,7 +2010,23 @@
           <w:sz w:val="24"/>
           <w:szCs w:val="24"/>
         </w:rPr>
-        <w:t>a Node which is the current position of our graph traversal</w:t>
+        <w:t>the</w:t>
+      </w:r>
+      <w:r>
+        <w:rPr>
+          <w:rFonts w:ascii="Times New Roman" w:hAnsi="Times New Roman" w:cs="Times New Roman"/>
+          <w:sz w:val="24"/>
+          <w:szCs w:val="24"/>
+        </w:rPr>
+        <w:t xml:space="preserve"> Node which is the current position of our graph traversal</w:t>
+      </w:r>
+      <w:r>
+        <w:rPr>
+          <w:rFonts w:ascii="Times New Roman" w:hAnsi="Times New Roman" w:cs="Times New Roman"/>
+          <w:sz w:val="24"/>
+          <w:szCs w:val="24"/>
+        </w:rPr>
+        <w:t xml:space="preserve"> (ie: if we start at ‘J’, then this will initially be set to J)</w:t>
       </w:r>
     </w:p>
     <w:p>
@@ -2126,15 +2294,15 @@
           <w:sz w:val="24"/>
           <w:szCs w:val="24"/>
         </w:rPr>
-        <w:t>a LinkedList</w:t>
-      </w:r>
-      <w:r>
-        <w:rPr>
-          <w:rFonts w:ascii="Times New Roman" w:hAnsi="Times New Roman" w:cs="Times New Roman"/>
-          <w:sz w:val="24"/>
-          <w:szCs w:val="24"/>
-        </w:rPr>
-        <w:t xml:space="preserve"> which stores the characters of the nodes that shows the final, shortest/ideal path from the given algorithms</w:t>
+        <w:t xml:space="preserve">an ArrayList </w:t>
+      </w:r>
+      <w:r>
+        <w:rPr>
+          <w:rFonts w:ascii="Times New Roman" w:hAnsi="Times New Roman" w:cs="Times New Roman"/>
+          <w:sz w:val="24"/>
+          <w:szCs w:val="24"/>
+        </w:rPr>
+        <w:t>which stores the characters of the nodes that shows the final, shortest/ideal path from the given algorithms</w:t>
       </w:r>
     </w:p>
     <w:p>
@@ -2167,6 +2335,14 @@
           <w:szCs w:val="24"/>
         </w:rPr>
         <w:t xml:space="preserve"> an ArrayList of nodes to exclude in searching for the best path, mostly used for backtracking</w:t>
+      </w:r>
+      <w:r>
+        <w:rPr>
+          <w:rFonts w:ascii="Times New Roman" w:hAnsi="Times New Roman" w:cs="Times New Roman"/>
+          <w:sz w:val="24"/>
+          <w:szCs w:val="24"/>
+        </w:rPr>
+        <w:t xml:space="preserve"> while executing each algorithm</w:t>
       </w:r>
     </w:p>
     <w:sectPr>

</xml_diff>